<commit_message>
CORRECCION desafio 01 TERMINADO
</commit_message>
<xml_diff>
--- a/Desafios/Notas y Devoluciones.docx
+++ b/Desafios/Notas y Devoluciones.docx
@@ -91,15 +91,7 @@
     </w:p>
     <w:p>
       <w:r>
-        <w:t>El texto que dudas si va en con tag &lt;</w:t>
-      </w:r>
-      <w:proofErr w:type="spellStart"/>
-      <w:r>
-        <w:t>strong</w:t>
-      </w:r>
-      <w:proofErr w:type="spellEnd"/>
-      <w:r>
-        <w:t>&gt; me parece que está bien ya que das énfasis en una característica importante del Análisis.</w:t>
+        <w:t>El texto que dudas si va en con tag &lt;strong&gt; me parece que está bien ya que das énfasis en una característica importante del Análisis.</w:t>
       </w:r>
     </w:p>
     <w:p/>
@@ -121,29 +113,8 @@
           <w:numId w:val="1"/>
         </w:numPr>
       </w:pPr>
-      <w:proofErr w:type="spellStart"/>
-      <w:r>
-        <w:t>Recordá</w:t>
-      </w:r>
-      <w:proofErr w:type="spellEnd"/>
-      <w:r>
-        <w:t xml:space="preserve"> cambiar el lenguaje a español &lt;</w:t>
-      </w:r>
-      <w:proofErr w:type="spellStart"/>
-      <w:r>
-        <w:t>html</w:t>
-      </w:r>
-      <w:proofErr w:type="spellEnd"/>
-      <w:r>
-        <w:t xml:space="preserve"> </w:t>
-      </w:r>
-      <w:proofErr w:type="spellStart"/>
-      <w:r>
-        <w:t>lang</w:t>
-      </w:r>
-      <w:proofErr w:type="spellEnd"/>
-      <w:r>
-        <w:t>="es"&gt;</w:t>
+      <w:r>
+        <w:t>Recordá cambiar el lenguaje a español &lt;html lang="es"&gt;</w:t>
       </w:r>
       <w:r>
         <w:t xml:space="preserve"> porque esto le dice a los motores de búsqueda en que idioma esta tu sitio web.</w:t>
@@ -343,29 +314,8 @@
           <w:numId w:val="1"/>
         </w:numPr>
       </w:pPr>
-      <w:proofErr w:type="spellStart"/>
-      <w:r>
-        <w:t>Recordá</w:t>
-      </w:r>
-      <w:proofErr w:type="spellEnd"/>
-      <w:r>
-        <w:t xml:space="preserve"> cambiar el lenguaje a español &lt;</w:t>
-      </w:r>
-      <w:proofErr w:type="spellStart"/>
-      <w:r>
-        <w:t>html</w:t>
-      </w:r>
-      <w:proofErr w:type="spellEnd"/>
-      <w:r>
-        <w:t xml:space="preserve"> </w:t>
-      </w:r>
-      <w:proofErr w:type="spellStart"/>
-      <w:r>
-        <w:t>lang</w:t>
-      </w:r>
-      <w:proofErr w:type="spellEnd"/>
-      <w:r>
-        <w:t>="es"&gt; porque esto le dice a los motores de búsqueda en que idioma esta tu sitio web.</w:t>
+      <w:r>
+        <w:t>Recordá cambiar el lenguaje a español &lt;html lang="es"&gt; porque esto le dice a los motores de búsqueda en que idioma esta tu sitio web.</w:t>
       </w:r>
     </w:p>
     <w:p>
@@ -400,15 +350,7 @@
         <w:pStyle w:val="Prrafodelista"/>
       </w:pPr>
       <w:r>
-        <w:t>También en esta parte aplicas listas desordenadas &lt;</w:t>
-      </w:r>
-      <w:proofErr w:type="spellStart"/>
-      <w:r>
-        <w:t>ul</w:t>
-      </w:r>
-      <w:proofErr w:type="spellEnd"/>
-      <w:r>
-        <w:t>&gt;</w:t>
+        <w:t>También en esta parte aplicas listas desordenadas &lt;ul&gt;</w:t>
       </w:r>
     </w:p>
     <w:p>
@@ -513,29 +455,8 @@
           <w:numId w:val="1"/>
         </w:numPr>
       </w:pPr>
-      <w:proofErr w:type="spellStart"/>
-      <w:r>
-        <w:t>Recordá</w:t>
-      </w:r>
-      <w:proofErr w:type="spellEnd"/>
-      <w:r>
-        <w:t xml:space="preserve"> cambiar el lenguaje a español &lt;</w:t>
-      </w:r>
-      <w:proofErr w:type="spellStart"/>
-      <w:r>
-        <w:t>html</w:t>
-      </w:r>
-      <w:proofErr w:type="spellEnd"/>
-      <w:r>
-        <w:t xml:space="preserve"> </w:t>
-      </w:r>
-      <w:proofErr w:type="spellStart"/>
-      <w:r>
-        <w:t>lang</w:t>
-      </w:r>
-      <w:proofErr w:type="spellEnd"/>
-      <w:r>
-        <w:t>="es"&gt; porque esto le dice a los motores de búsqueda en que idioma esta tu sitio web.</w:t>
+      <w:r>
+        <w:t>Recordá cambiar el lenguaje a español &lt;html lang="es"&gt; porque esto le dice a los motores de búsqueda en que idioma esta tu sitio web.</w:t>
       </w:r>
     </w:p>
     <w:p>
@@ -557,31 +478,7 @@
         </w:numPr>
       </w:pPr>
       <w:r>
-        <w:t>Cuidado con el uso excesivo de etiquetas &lt;</w:t>
-      </w:r>
-      <w:proofErr w:type="spellStart"/>
-      <w:r>
-        <w:t>strong</w:t>
-      </w:r>
-      <w:proofErr w:type="spellEnd"/>
-      <w:r>
-        <w:t xml:space="preserve">&gt; y &lt;em&gt; ya que si todo en nuestro documento es importante al final nada lo es, por ejemplo en la parte del significado del término FODA que la primer letra del </w:t>
-      </w:r>
-      <w:proofErr w:type="spellStart"/>
-      <w:r>
-        <w:t>item</w:t>
-      </w:r>
-      <w:proofErr w:type="spellEnd"/>
-      <w:r>
-        <w:t xml:space="preserve"> va en negrita podes utilizar en lugar de &lt;</w:t>
-      </w:r>
-      <w:proofErr w:type="spellStart"/>
-      <w:r>
-        <w:t>strong</w:t>
-      </w:r>
-      <w:proofErr w:type="spellEnd"/>
-      <w:r>
-        <w:t>&gt; la etiqueta &lt;b&gt; que pone en negrita pero sin valor semántico.</w:t>
+        <w:t>Cuidado con el uso excesivo de etiquetas &lt;strong&gt; y &lt;em&gt; ya que si todo en nuestro documento es importante al final nada lo es, por ejemplo en la parte del significado del término FODA que la primer letra del item va en negrita podes utilizar en lugar de &lt;strong&gt; la etiqueta &lt;b&gt; que pone en negrita pero sin valor semántico.</w:t>
       </w:r>
     </w:p>
     <w:p>
@@ -667,29 +564,8 @@
           <w:numId w:val="1"/>
         </w:numPr>
       </w:pPr>
-      <w:proofErr w:type="spellStart"/>
-      <w:r>
-        <w:t>Recordá</w:t>
-      </w:r>
-      <w:proofErr w:type="spellEnd"/>
-      <w:r>
-        <w:t xml:space="preserve"> cambiar el lenguaje a español &lt;</w:t>
-      </w:r>
-      <w:proofErr w:type="spellStart"/>
-      <w:r>
-        <w:t>html</w:t>
-      </w:r>
-      <w:proofErr w:type="spellEnd"/>
-      <w:r>
-        <w:t xml:space="preserve"> </w:t>
-      </w:r>
-      <w:proofErr w:type="spellStart"/>
-      <w:r>
-        <w:t>lang</w:t>
-      </w:r>
-      <w:proofErr w:type="spellEnd"/>
-      <w:r>
-        <w:t>="es"&gt; porque esto le dice a los motores de búsqueda en que idioma esta tu sitio web.</w:t>
+      <w:r>
+        <w:t>Recordá cambiar el lenguaje a español &lt;html lang="es"&gt; porque esto le dice a los motores de búsqueda en que idioma esta tu sitio web.</w:t>
       </w:r>
     </w:p>
     <w:p>
@@ -730,23 +606,13 @@
           <w:bCs/>
         </w:rPr>
       </w:pPr>
-      <w:proofErr w:type="spellStart"/>
-      <w:r>
-        <w:rPr>
-          <w:rFonts w:ascii="Segoe UI Emoji" w:hAnsi="Segoe UI Emoji" w:cs="Segoe UI Emoji"/>
-          <w:b/>
-          <w:bCs/>
-        </w:rPr>
-        <w:t>Orue</w:t>
-      </w:r>
-      <w:proofErr w:type="spellEnd"/>
-      <w:r>
-        <w:rPr>
-          <w:rFonts w:ascii="Segoe UI Emoji" w:hAnsi="Segoe UI Emoji" w:cs="Segoe UI Emoji"/>
-          <w:b/>
-          <w:bCs/>
-        </w:rPr>
-        <w:t xml:space="preserve"> Leila</w:t>
+      <w:r>
+        <w:rPr>
+          <w:rFonts w:ascii="Segoe UI Emoji" w:hAnsi="Segoe UI Emoji" w:cs="Segoe UI Emoji"/>
+          <w:b/>
+          <w:bCs/>
+        </w:rPr>
+        <w:t>Orue Leila</w:t>
       </w:r>
     </w:p>
     <w:p>
@@ -774,15 +640,7 @@
     <w:p/>
     <w:p>
       <w:r>
-        <w:t xml:space="preserve">Primeramente, quería felicitarte por el trabajo que realizaste. Destaco la correcta estructura de tu documento </w:t>
-      </w:r>
-      <w:proofErr w:type="spellStart"/>
-      <w:r>
-        <w:t>html</w:t>
-      </w:r>
-      <w:proofErr w:type="spellEnd"/>
-      <w:r>
-        <w:t>, también es correcto que haya usado un solo &lt;h1&gt; para todo el documento y manejaste todos los textos con la etiqueta &lt;p&gt; lo cual es correcto.</w:t>
+        <w:t>Primeramente, quería felicitarte por el trabajo que realizaste. Destaco la correcta estructura de tu documento html, también es correcto que haya usado un solo &lt;h1&gt; para todo el documento y manejaste todos los textos con la etiqueta &lt;p&gt; lo cual es correcto.</w:t>
       </w:r>
     </w:p>
     <w:p/>
@@ -801,29 +659,8 @@
           <w:numId w:val="2"/>
         </w:numPr>
       </w:pPr>
-      <w:proofErr w:type="spellStart"/>
-      <w:r>
-        <w:t>Recordá</w:t>
-      </w:r>
-      <w:proofErr w:type="spellEnd"/>
-      <w:r>
-        <w:t xml:space="preserve"> cambiar el lenguaje a español &lt;</w:t>
-      </w:r>
-      <w:proofErr w:type="spellStart"/>
-      <w:r>
-        <w:t>html</w:t>
-      </w:r>
-      <w:proofErr w:type="spellEnd"/>
-      <w:r>
-        <w:t xml:space="preserve"> </w:t>
-      </w:r>
-      <w:proofErr w:type="spellStart"/>
-      <w:r>
-        <w:t>lang</w:t>
-      </w:r>
-      <w:proofErr w:type="spellEnd"/>
-      <w:r>
-        <w:t>="es"&gt; porque esto le dice a los motores de búsqueda en que idioma esta tu sitio web.</w:t>
+      <w:r>
+        <w:t>Recordá cambiar el lenguaje a español &lt;html lang="es"&gt; porque esto le dice a los motores de búsqueda en que idioma esta tu sitio web.</w:t>
       </w:r>
     </w:p>
     <w:p>
@@ -845,44 +682,20 @@
         </w:numPr>
       </w:pPr>
       <w:r>
-        <w:t>Cuidado con el uso excesivo de etiquetas &lt;</w:t>
-      </w:r>
-      <w:proofErr w:type="spellStart"/>
-      <w:r>
-        <w:t>strong</w:t>
-      </w:r>
-      <w:proofErr w:type="spellEnd"/>
-      <w:r>
-        <w:t>&gt; ya que si todo en nuestro documento es importante al final nada lo es.</w:t>
-      </w:r>
-    </w:p>
-    <w:p>
-      <w:pPr>
-        <w:pStyle w:val="Prrafodelista"/>
-      </w:pPr>
-    </w:p>
-    <w:p>
-      <w:pPr>
-        <w:pStyle w:val="Prrafodelista"/>
-      </w:pPr>
-      <w:r>
-        <w:t xml:space="preserve">Por ejemplo en la parte del significado del término FODA que la primer letra del </w:t>
-      </w:r>
-      <w:proofErr w:type="spellStart"/>
-      <w:r>
-        <w:t>item</w:t>
-      </w:r>
-      <w:proofErr w:type="spellEnd"/>
-      <w:r>
-        <w:t xml:space="preserve"> va en negrita podes utilizar en lugar de &lt;</w:t>
-      </w:r>
-      <w:proofErr w:type="spellStart"/>
-      <w:r>
-        <w:t>strong</w:t>
-      </w:r>
-      <w:proofErr w:type="spellEnd"/>
-      <w:r>
-        <w:t>&gt; la etiqueta &lt;b&gt; que pone en negrita pero sin valor semántico (</w:t>
+        <w:t>Cuidado con el uso excesivo de etiquetas &lt;strong&gt; ya que si todo en nuestro documento es importante al final nada lo es.</w:t>
+      </w:r>
+    </w:p>
+    <w:p>
+      <w:pPr>
+        <w:pStyle w:val="Prrafodelista"/>
+      </w:pPr>
+    </w:p>
+    <w:p>
+      <w:pPr>
+        <w:pStyle w:val="Prrafodelista"/>
+      </w:pPr>
+      <w:r>
+        <w:t>Por ejemplo en la parte del significado del término FODA que la primer letra del item va en negrita podes utilizar en lugar de &lt;strong&gt; la etiqueta &lt;b&gt; que pone en negrita pero sin valor semántico (</w:t>
       </w:r>
       <w:r>
         <w:rPr>
@@ -915,15 +728,7 @@
         <w:pStyle w:val="Prrafodelista"/>
       </w:pPr>
       <w:r>
-        <w:t xml:space="preserve">Los subtítulos “Características internas” y “Características externas” van con etiqueta &lt;h3&gt; y los otros subtítulos (Fortalezas, Oportunidades, </w:t>
-      </w:r>
-      <w:proofErr w:type="spellStart"/>
-      <w:r>
-        <w:t>etc</w:t>
-      </w:r>
-      <w:proofErr w:type="spellEnd"/>
-      <w:r>
-        <w:t xml:space="preserve"> ..) van con &lt;h4&gt;.</w:t>
+        <w:t>Los subtítulos “Características internas” y “Características externas” van con etiqueta &lt;h3&gt; y los otros subtítulos (Fortalezas, Oportunidades, etc ..) van con &lt;h4&gt;.</w:t>
       </w:r>
     </w:p>
     <w:p>
@@ -1020,150 +825,71 @@
           <w:numId w:val="1"/>
         </w:numPr>
       </w:pPr>
-      <w:proofErr w:type="spellStart"/>
-      <w:r>
-        <w:t>Recordá</w:t>
-      </w:r>
-      <w:proofErr w:type="spellEnd"/>
-      <w:r>
-        <w:t xml:space="preserve"> cambiar el lenguaje a español &lt;</w:t>
-      </w:r>
-      <w:proofErr w:type="spellStart"/>
-      <w:r>
-        <w:t>html</w:t>
-      </w:r>
-      <w:proofErr w:type="spellEnd"/>
+      <w:r>
+        <w:t>Recordá cambiar el lenguaje a español &lt;html lang="es"&gt; porque esto le dice a los motores de búsqueda en que idioma esta tu sitio web.</w:t>
+      </w:r>
+    </w:p>
+    <w:p>
+      <w:pPr>
+        <w:pStyle w:val="Prrafodelista"/>
+      </w:pPr>
+    </w:p>
+    <w:p>
+      <w:pPr>
+        <w:pStyle w:val="Prrafodelista"/>
+      </w:pPr>
+    </w:p>
+    <w:p>
+      <w:pPr>
+        <w:pStyle w:val="Prrafodelista"/>
+        <w:numPr>
+          <w:ilvl w:val="0"/>
+          <w:numId w:val="1"/>
+        </w:numPr>
+      </w:pPr>
+      <w:r>
+        <w:t>Recordá que en el &lt;head&gt; va información, configuraciones que ve el navegador, el contenido que queremos que vea el cliente va en el &lt;body&gt;</w:t>
+      </w:r>
+    </w:p>
+    <w:p>
+      <w:pPr>
+        <w:pStyle w:val="Prrafodelista"/>
+      </w:pPr>
+    </w:p>
+    <w:p>
+      <w:pPr>
+        <w:pStyle w:val="Prrafodelista"/>
+      </w:pPr>
+    </w:p>
+    <w:p>
+      <w:pPr>
+        <w:pStyle w:val="Prrafodelista"/>
+        <w:numPr>
+          <w:ilvl w:val="0"/>
+          <w:numId w:val="1"/>
+        </w:numPr>
+      </w:pPr>
+      <w:r>
+        <w:t xml:space="preserve">Recordá que solo puede haber un &lt;h1&gt; por documento html, esta es buena practica porque le da a tu pagina un estructura más lógica lo que facilita a los lectores tener una mejor comprensión del contenido de tu página. </w:t>
+      </w:r>
+    </w:p>
+    <w:p>
+      <w:pPr>
+        <w:pStyle w:val="Prrafodelista"/>
+      </w:pPr>
+    </w:p>
+    <w:p>
+      <w:pPr>
+        <w:pStyle w:val="Prrafodelista"/>
+      </w:pPr>
+      <w:r>
+        <w:t>Podes pensar en</w:t>
+      </w:r>
       <w:r>
         <w:t xml:space="preserve"> </w:t>
       </w:r>
-      <w:proofErr w:type="spellStart"/>
-      <w:r>
-        <w:t>lang</w:t>
-      </w:r>
-      <w:proofErr w:type="spellEnd"/>
-      <w:r>
-        <w:t>="es"&gt; porque esto le dice a los motores de búsqueda en que idioma esta tu sitio web.</w:t>
-      </w:r>
-    </w:p>
-    <w:p>
-      <w:pPr>
-        <w:pStyle w:val="Prrafodelista"/>
-      </w:pPr>
-    </w:p>
-    <w:p>
-      <w:pPr>
-        <w:pStyle w:val="Prrafodelista"/>
-      </w:pPr>
-    </w:p>
-    <w:p>
-      <w:pPr>
-        <w:pStyle w:val="Prrafodelista"/>
-        <w:numPr>
-          <w:ilvl w:val="0"/>
-          <w:numId w:val="1"/>
-        </w:numPr>
-      </w:pPr>
-      <w:proofErr w:type="spellStart"/>
-      <w:r>
-        <w:t>Recordá</w:t>
-      </w:r>
-      <w:proofErr w:type="spellEnd"/>
-      <w:r>
-        <w:t xml:space="preserve"> que en el &lt;head&gt; va información, configuraciones que ve el navegador, el contenido que queremos que vea el cliente va en el &lt;</w:t>
-      </w:r>
-      <w:proofErr w:type="spellStart"/>
-      <w:r>
-        <w:t>body</w:t>
-      </w:r>
-      <w:proofErr w:type="spellEnd"/>
-      <w:r>
-        <w:t>&gt;</w:t>
-      </w:r>
-    </w:p>
-    <w:p>
-      <w:pPr>
-        <w:pStyle w:val="Prrafodelista"/>
-      </w:pPr>
-    </w:p>
-    <w:p>
-      <w:pPr>
-        <w:pStyle w:val="Prrafodelista"/>
-      </w:pPr>
-    </w:p>
-    <w:p>
-      <w:pPr>
-        <w:pStyle w:val="Prrafodelista"/>
-        <w:numPr>
-          <w:ilvl w:val="0"/>
-          <w:numId w:val="1"/>
-        </w:numPr>
-      </w:pPr>
-      <w:proofErr w:type="spellStart"/>
-      <w:r>
-        <w:t>Recordá</w:t>
-      </w:r>
-      <w:proofErr w:type="spellEnd"/>
-      <w:r>
-        <w:t xml:space="preserve"> que solo puede haber un &lt;h1&gt; por documento </w:t>
-      </w:r>
-      <w:proofErr w:type="spellStart"/>
-      <w:r>
-        <w:t>html</w:t>
-      </w:r>
-      <w:proofErr w:type="spellEnd"/>
-      <w:r>
-        <w:t xml:space="preserve">, esta es buena </w:t>
-      </w:r>
-      <w:proofErr w:type="spellStart"/>
-      <w:r>
-        <w:t>practica</w:t>
-      </w:r>
-      <w:proofErr w:type="spellEnd"/>
-      <w:r>
-        <w:t xml:space="preserve"> porque le da a tu </w:t>
-      </w:r>
-      <w:proofErr w:type="spellStart"/>
-      <w:r>
-        <w:t>pagina</w:t>
-      </w:r>
-      <w:proofErr w:type="spellEnd"/>
-      <w:r>
-        <w:t xml:space="preserve"> un estructura más lógica lo que facilita a los lectores tener una mejor comprensión del contenido de tu página. </w:t>
-      </w:r>
-    </w:p>
-    <w:p>
-      <w:pPr>
-        <w:pStyle w:val="Prrafodelista"/>
-      </w:pPr>
-    </w:p>
-    <w:p>
-      <w:pPr>
-        <w:pStyle w:val="Prrafodelista"/>
-      </w:pPr>
-      <w:r>
-        <w:t>Podes pensar en</w:t>
-      </w:r>
-      <w:r>
-        <w:t xml:space="preserve"> </w:t>
-      </w:r>
-      <w:r>
-        <w:t xml:space="preserve">el ejemplo de un libro para esto, el </w:t>
-      </w:r>
-      <w:proofErr w:type="spellStart"/>
-      <w:r>
-        <w:t>titulo</w:t>
-      </w:r>
-      <w:proofErr w:type="spellEnd"/>
-      <w:r>
-        <w:t xml:space="preserve"> de la tapa(&lt;h1&gt;) que es el principal va grande luego todos los títulos y </w:t>
-      </w:r>
-      <w:proofErr w:type="spellStart"/>
-      <w:r>
-        <w:t>subtitulos</w:t>
-      </w:r>
-      <w:proofErr w:type="spellEnd"/>
-      <w:r>
-        <w:t>(&lt;h2&gt;,&lt;h3&gt;,etc..) adentro del libro serian de menor tamaño</w:t>
+      <w:r>
+        <w:t>el ejemplo de un libro para esto, el titulo de la tapa(&lt;h1&gt;) que es el principal va grande luego todos los títulos y subtitulos(&lt;h2&gt;,&lt;h3&gt;,etc..) adentro del libro serian de menor tamaño</w:t>
       </w:r>
     </w:p>
     <w:p>
@@ -1256,15 +982,7 @@
     <w:p/>
     <w:p>
       <w:r>
-        <w:t xml:space="preserve">Primeramente, quería felicitarte por el trabajo que realizaste. Destaco la correcta estructura de tu documento </w:t>
-      </w:r>
-      <w:proofErr w:type="spellStart"/>
-      <w:r>
-        <w:t>html</w:t>
-      </w:r>
-      <w:proofErr w:type="spellEnd"/>
-      <w:r>
-        <w:t>, también es correcto que haya usado un solo &lt;h1&gt; para todo el documento y manejaste todos los textos con la etiqueta &lt;p&gt; lo cual es correcto.</w:t>
+        <w:t>Primeramente, quería felicitarte por el trabajo que realizaste. Destaco la correcta estructura de tu documento html, también es correcto que haya usado un solo &lt;h1&gt; para todo el documento y manejaste todos los textos con la etiqueta &lt;p&gt; lo cual es correcto.</w:t>
       </w:r>
     </w:p>
     <w:p/>
@@ -1282,29 +1000,8 @@
           <w:numId w:val="1"/>
         </w:numPr>
       </w:pPr>
-      <w:proofErr w:type="spellStart"/>
-      <w:r>
-        <w:t>Recordá</w:t>
-      </w:r>
-      <w:proofErr w:type="spellEnd"/>
-      <w:r>
-        <w:t xml:space="preserve"> cambiar el lenguaje a español &lt;</w:t>
-      </w:r>
-      <w:proofErr w:type="spellStart"/>
-      <w:r>
-        <w:t>html</w:t>
-      </w:r>
-      <w:proofErr w:type="spellEnd"/>
-      <w:r>
-        <w:t xml:space="preserve"> </w:t>
-      </w:r>
-      <w:proofErr w:type="spellStart"/>
-      <w:r>
-        <w:t>lang</w:t>
-      </w:r>
-      <w:proofErr w:type="spellEnd"/>
-      <w:r>
-        <w:t>="es"&gt; porque esto le dice a los motores de búsqueda en que idioma esta tu sitio web.</w:t>
+      <w:r>
+        <w:t>Recordá cambiar el lenguaje a español &lt;html lang="es"&gt; porque esto le dice a los motores de búsqueda en que idioma esta tu sitio web.</w:t>
       </w:r>
     </w:p>
     <w:p>
@@ -1326,31 +1023,7 @@
         </w:numPr>
       </w:pPr>
       <w:r>
-        <w:t xml:space="preserve">Podes utilizar etiquetas semánticas para resaltar un texto o palabra importante que quieras que el buscador tome como </w:t>
-      </w:r>
-      <w:proofErr w:type="spellStart"/>
-      <w:r>
-        <w:t>info</w:t>
-      </w:r>
-      <w:proofErr w:type="spellEnd"/>
-      <w:r>
-        <w:t xml:space="preserve"> principal a tener en cuenta en las búsquedas, para ello </w:t>
-      </w:r>
-      <w:proofErr w:type="spellStart"/>
-      <w:r>
-        <w:t>tenes</w:t>
-      </w:r>
-      <w:proofErr w:type="spellEnd"/>
-      <w:r>
-        <w:t xml:space="preserve"> las etiquetas &lt;</w:t>
-      </w:r>
-      <w:proofErr w:type="spellStart"/>
-      <w:r>
-        <w:t>strong</w:t>
-      </w:r>
-      <w:proofErr w:type="spellEnd"/>
-      <w:r>
-        <w:t>&gt; que pone en negrita y &lt;em&gt; que pone en itálica.</w:t>
+        <w:t>Podes utilizar etiquetas semánticas para resaltar un texto o palabra importante que quieras que el buscador tome como info principal a tener en cuenta en las búsquedas, para ello tenes las etiquetas &lt;strong&gt; que pone en negrita y &lt;em&gt; que pone en itálica.</w:t>
       </w:r>
     </w:p>
     <w:p>
@@ -1379,15 +1052,7 @@
         <w:t>Resulta fundamental para una correcta toma de decisiones.</w:t>
       </w:r>
       <w:r>
-        <w:t>” No es título u subtitulo, ahí mejor va con una etiqueta &lt;</w:t>
-      </w:r>
-      <w:proofErr w:type="spellStart"/>
-      <w:r>
-        <w:t>strong</w:t>
-      </w:r>
-      <w:proofErr w:type="spellEnd"/>
-      <w:r>
-        <w:t>&gt;</w:t>
+        <w:t>” No es título u subtitulo, ahí mejor va con una etiqueta &lt;strong&gt;</w:t>
       </w:r>
     </w:p>
     <w:p>
@@ -1409,38 +1074,13 @@
         </w:numPr>
       </w:pPr>
       <w:r>
-        <w:t>Las etiquetas de encabezado (&lt;</w:t>
-      </w:r>
-      <w:r>
-        <w:t>h1</w:t>
-      </w:r>
-      <w:r>
-        <w:t>&gt;,&lt;</w:t>
+        <w:t>Las etiquetas de encabezado (&lt;h1&gt;,&lt;</w:t>
       </w:r>
       <w:r>
         <w:t xml:space="preserve"> </w:t>
       </w:r>
       <w:r>
-        <w:t>h</w:t>
-      </w:r>
-      <w:r>
-        <w:t xml:space="preserve">2&gt;, etc..) ya vienen por defecto con </w:t>
-      </w:r>
-      <w:proofErr w:type="spellStart"/>
-      <w:r>
-        <w:t>style</w:t>
-      </w:r>
-      <w:proofErr w:type="spellEnd"/>
-      <w:r>
-        <w:t>=”</w:t>
-      </w:r>
-      <w:proofErr w:type="spellStart"/>
-      <w:r>
-        <w:t>color:black</w:t>
-      </w:r>
-      <w:proofErr w:type="spellEnd"/>
-      <w:r>
-        <w:t>”</w:t>
+        <w:t>h2&gt;, etc..) ya vienen por defecto con style=”color:black”</w:t>
       </w:r>
     </w:p>
     <w:p>
@@ -1495,18 +1135,8 @@
           <w:b/>
           <w:bCs/>
         </w:rPr>
-        <w:t xml:space="preserve"> </w:t>
-      </w:r>
-      <w:proofErr w:type="spellStart"/>
-      <w:r>
-        <w:rPr>
-          <w:rFonts w:ascii="Segoe UI Emoji" w:hAnsi="Segoe UI Emoji" w:cs="Segoe UI Emoji"/>
-          <w:b/>
-          <w:bCs/>
-        </w:rPr>
-        <w:t>Johard</w:t>
-      </w:r>
-      <w:proofErr w:type="spellEnd"/>
+        <w:t xml:space="preserve"> Johard</w:t>
+      </w:r>
     </w:p>
     <w:p>
       <w:pPr>
@@ -1533,13 +1163,7 @@
     <w:p/>
     <w:p>
       <w:r>
-        <w:t xml:space="preserve">Primeramente, quería felicitarte por el trabajo que realizaste. El resultado renderizado es el solicitado. Destaco que respetaste el orden de aplicación de uso de etiquetas de encabezado, el manejo de etiquetas semánticas </w:t>
-      </w:r>
-      <w:r>
-        <w:t xml:space="preserve">de estructura del documento </w:t>
-      </w:r>
-      <w:r>
-        <w:t>está bien aplicado y el manejo de textos también es correcto.</w:t>
+        <w:t>Primeramente, quería felicitarte por el trabajo que realizaste. El resultado renderizado es el solicitado. Destaco que respetaste el orden de aplicación de uso de etiquetas de encabezado, el manejo de etiquetas semánticas de estructura del documento está bien aplicado y el manejo de textos también es correcto.</w:t>
       </w:r>
     </w:p>
     <w:p/>
@@ -1557,29 +1181,8 @@
           <w:numId w:val="2"/>
         </w:numPr>
       </w:pPr>
-      <w:proofErr w:type="spellStart"/>
-      <w:r>
-        <w:t>Recordá</w:t>
-      </w:r>
-      <w:proofErr w:type="spellEnd"/>
-      <w:r>
-        <w:t xml:space="preserve"> cambiar el lenguaje a español &lt;</w:t>
-      </w:r>
-      <w:proofErr w:type="spellStart"/>
-      <w:r>
-        <w:t>html</w:t>
-      </w:r>
-      <w:proofErr w:type="spellEnd"/>
-      <w:r>
-        <w:t xml:space="preserve"> </w:t>
-      </w:r>
-      <w:proofErr w:type="spellStart"/>
-      <w:r>
-        <w:t>lang</w:t>
-      </w:r>
-      <w:proofErr w:type="spellEnd"/>
-      <w:r>
-        <w:t>="es"&gt; porque esto le dice a los motores de búsqueda en que idioma esta tu sitio web.</w:t>
+      <w:r>
+        <w:t>Recordá cambiar el lenguaje a español &lt;html lang="es"&gt; porque esto le dice a los motores de búsqueda en que idioma esta tu sitio web.</w:t>
       </w:r>
     </w:p>
     <w:p>
@@ -1623,15 +1226,7 @@
         </w:numPr>
       </w:pPr>
       <w:r>
-        <w:t>Cuidado con el uso excesivo de etiquetas &lt;</w:t>
-      </w:r>
-      <w:proofErr w:type="spellStart"/>
-      <w:r>
-        <w:t>strong</w:t>
-      </w:r>
-      <w:proofErr w:type="spellEnd"/>
-      <w:r>
-        <w:t>&gt; ya que si todo en nuestro documento es importante al final nada lo es.</w:t>
+        <w:t>Cuidado con el uso excesivo de etiquetas &lt;strong&gt; ya que si todo en nuestro documento es importante al final nada lo es.</w:t>
       </w:r>
     </w:p>
     <w:p>
@@ -1650,29 +1245,13 @@
         <w:t>ejemplo,</w:t>
       </w:r>
       <w:r>
-        <w:t xml:space="preserve"> en la parte del significado del término FODA que la primer letra del </w:t>
-      </w:r>
-      <w:proofErr w:type="spellStart"/>
-      <w:r>
-        <w:t>item</w:t>
-      </w:r>
-      <w:proofErr w:type="spellEnd"/>
-      <w:r>
-        <w:t xml:space="preserve"> </w:t>
+        <w:t xml:space="preserve"> en la parte del significado del término FODA que la primer letra del item </w:t>
       </w:r>
       <w:r>
         <w:t xml:space="preserve">que </w:t>
       </w:r>
       <w:r>
-        <w:t>va en negrita podes utilizar en lugar de &lt;</w:t>
-      </w:r>
-      <w:proofErr w:type="spellStart"/>
-      <w:r>
-        <w:t>strong</w:t>
-      </w:r>
-      <w:proofErr w:type="spellEnd"/>
-      <w:r>
-        <w:t>&gt; la etiqueta &lt;b&gt; que pone en negrita pero sin valor semántico (</w:t>
+        <w:t>va en negrita podes utilizar en lugar de &lt;strong&gt; la etiqueta &lt;b&gt; que pone en negrita pero sin valor semántico (</w:t>
       </w:r>
       <w:r>
         <w:rPr>
@@ -1747,34 +1326,14 @@
           <w:bCs/>
         </w:rPr>
       </w:pPr>
-      <w:proofErr w:type="spellStart"/>
-      <w:r>
-        <w:rPr>
-          <w:rFonts w:ascii="Segoe UI Emoji" w:hAnsi="Segoe UI Emoji" w:cs="Segoe UI Emoji"/>
-          <w:b/>
-          <w:bCs/>
-        </w:rPr>
-        <w:t>Mandirola</w:t>
-      </w:r>
-      <w:proofErr w:type="spellEnd"/>
-      <w:r>
-        <w:rPr>
-          <w:rFonts w:ascii="Segoe UI Emoji" w:hAnsi="Segoe UI Emoji" w:cs="Segoe UI Emoji"/>
-          <w:b/>
-          <w:bCs/>
-        </w:rPr>
-        <w:t xml:space="preserve"> </w:t>
-      </w:r>
-      <w:proofErr w:type="spellStart"/>
-      <w:r>
-        <w:rPr>
-          <w:rFonts w:ascii="Segoe UI Emoji" w:hAnsi="Segoe UI Emoji" w:cs="Segoe UI Emoji"/>
-          <w:b/>
-          <w:bCs/>
-        </w:rPr>
-        <w:t>Sebastian</w:t>
-      </w:r>
-      <w:proofErr w:type="spellEnd"/>
+      <w:r>
+        <w:rPr>
+          <w:rFonts w:ascii="Segoe UI Emoji" w:hAnsi="Segoe UI Emoji" w:cs="Segoe UI Emoji"/>
+          <w:b/>
+          <w:bCs/>
+        </w:rPr>
+        <w:t>Mandirola Sebastian</w:t>
+      </w:r>
     </w:p>
     <w:p>
       <w:pPr>
@@ -1819,29 +1378,8 @@
           <w:numId w:val="1"/>
         </w:numPr>
       </w:pPr>
-      <w:proofErr w:type="spellStart"/>
-      <w:r>
-        <w:t>Recordá</w:t>
-      </w:r>
-      <w:proofErr w:type="spellEnd"/>
-      <w:r>
-        <w:t xml:space="preserve"> cambiar el lenguaje a español &lt;</w:t>
-      </w:r>
-      <w:proofErr w:type="spellStart"/>
-      <w:r>
-        <w:t>html</w:t>
-      </w:r>
-      <w:proofErr w:type="spellEnd"/>
-      <w:r>
-        <w:t xml:space="preserve"> </w:t>
-      </w:r>
-      <w:proofErr w:type="spellStart"/>
-      <w:r>
-        <w:t>lang</w:t>
-      </w:r>
-      <w:proofErr w:type="spellEnd"/>
-      <w:r>
-        <w:t>="es"&gt; porque esto le dice a los motores de búsqueda en que idioma esta tu sitio web.</w:t>
+      <w:r>
+        <w:t>Recordá cambiar el lenguaje a español &lt;html lang="es"&gt; porque esto le dice a los motores de búsqueda en que idioma esta tu sitio web.</w:t>
       </w:r>
     </w:p>
     <w:p>
@@ -1876,18 +1414,8 @@
           <w:b/>
           <w:bCs/>
         </w:rPr>
-        <w:t xml:space="preserve">Ledesma </w:t>
-      </w:r>
-      <w:proofErr w:type="spellStart"/>
-      <w:r>
-        <w:rPr>
-          <w:rFonts w:ascii="Segoe UI Emoji" w:hAnsi="Segoe UI Emoji" w:cs="Segoe UI Emoji"/>
-          <w:b/>
-          <w:bCs/>
-        </w:rPr>
-        <w:t>Roman</w:t>
-      </w:r>
-      <w:proofErr w:type="spellEnd"/>
+        <w:t>Ledesma Roman</w:t>
+      </w:r>
     </w:p>
     <w:p>
       <w:pPr>
@@ -1933,29 +1461,8 @@
           <w:numId w:val="1"/>
         </w:numPr>
       </w:pPr>
-      <w:proofErr w:type="spellStart"/>
-      <w:r>
-        <w:t>Recordá</w:t>
-      </w:r>
-      <w:proofErr w:type="spellEnd"/>
-      <w:r>
-        <w:t xml:space="preserve"> cambiar el lenguaje a español &lt;</w:t>
-      </w:r>
-      <w:proofErr w:type="spellStart"/>
-      <w:r>
-        <w:t>html</w:t>
-      </w:r>
-      <w:proofErr w:type="spellEnd"/>
-      <w:r>
-        <w:t xml:space="preserve"> </w:t>
-      </w:r>
-      <w:proofErr w:type="spellStart"/>
-      <w:r>
-        <w:t>lang</w:t>
-      </w:r>
-      <w:proofErr w:type="spellEnd"/>
-      <w:r>
-        <w:t>="es"&gt; porque esto le dice a los motores de búsqueda en que idioma esta tu sitio web.</w:t>
+      <w:r>
+        <w:t>Recordá cambiar el lenguaje a español &lt;html lang="es"&gt; porque esto le dice a los motores de búsqueda en que idioma esta tu sitio web.</w:t>
       </w:r>
     </w:p>
     <w:p>
@@ -2061,23 +1568,13 @@
           <w:bCs/>
         </w:rPr>
       </w:pPr>
-      <w:proofErr w:type="spellStart"/>
-      <w:r>
-        <w:rPr>
-          <w:rFonts w:ascii="Segoe UI Emoji" w:hAnsi="Segoe UI Emoji" w:cs="Segoe UI Emoji"/>
-          <w:b/>
-          <w:bCs/>
-        </w:rPr>
-        <w:t>Seballes</w:t>
-      </w:r>
-      <w:proofErr w:type="spellEnd"/>
-      <w:r>
-        <w:rPr>
-          <w:rFonts w:ascii="Segoe UI Emoji" w:hAnsi="Segoe UI Emoji" w:cs="Segoe UI Emoji"/>
-          <w:b/>
-          <w:bCs/>
-        </w:rPr>
-        <w:t xml:space="preserve"> Loren</w:t>
+      <w:r>
+        <w:rPr>
+          <w:rFonts w:ascii="Segoe UI Emoji" w:hAnsi="Segoe UI Emoji" w:cs="Segoe UI Emoji"/>
+          <w:b/>
+          <w:bCs/>
+        </w:rPr>
+        <w:t>Seballes Loren</w:t>
       </w:r>
     </w:p>
     <w:p>
@@ -2124,29 +1621,8 @@
           <w:numId w:val="1"/>
         </w:numPr>
       </w:pPr>
-      <w:proofErr w:type="spellStart"/>
-      <w:r>
-        <w:t>Recordá</w:t>
-      </w:r>
-      <w:proofErr w:type="spellEnd"/>
-      <w:r>
-        <w:t xml:space="preserve"> cambiar el lenguaje a español &lt;</w:t>
-      </w:r>
-      <w:proofErr w:type="spellStart"/>
-      <w:r>
-        <w:t>html</w:t>
-      </w:r>
-      <w:proofErr w:type="spellEnd"/>
-      <w:r>
-        <w:t xml:space="preserve"> </w:t>
-      </w:r>
-      <w:proofErr w:type="spellStart"/>
-      <w:r>
-        <w:t>lang</w:t>
-      </w:r>
-      <w:proofErr w:type="spellEnd"/>
-      <w:r>
-        <w:t>="es"&gt; porque esto le dice a los motores de búsqueda en que idioma esta tu sitio web.</w:t>
+      <w:r>
+        <w:t>Recordá cambiar el lenguaje a español &lt;html lang="es"&gt; porque esto le dice a los motores de búsqueda en que idioma esta tu sitio web.</w:t>
       </w:r>
     </w:p>
     <w:p>
@@ -2182,41 +1658,13 @@
           <w:bCs/>
         </w:rPr>
       </w:pPr>
-      <w:proofErr w:type="spellStart"/>
-      <w:r>
-        <w:rPr>
-          <w:rFonts w:ascii="Segoe UI Emoji" w:hAnsi="Segoe UI Emoji" w:cs="Segoe UI Emoji"/>
-          <w:b/>
-          <w:bCs/>
-        </w:rPr>
-        <w:t>Isac</w:t>
-      </w:r>
-      <w:proofErr w:type="spellEnd"/>
-      <w:r>
-        <w:rPr>
-          <w:rFonts w:ascii="Segoe UI Emoji" w:hAnsi="Segoe UI Emoji" w:cs="Segoe UI Emoji"/>
-          <w:b/>
-          <w:bCs/>
-        </w:rPr>
-        <w:t xml:space="preserve"> </w:t>
-      </w:r>
-      <w:proofErr w:type="spellStart"/>
-      <w:r>
-        <w:rPr>
-          <w:rFonts w:ascii="Segoe UI Emoji" w:hAnsi="Segoe UI Emoji" w:cs="Segoe UI Emoji"/>
-          <w:b/>
-          <w:bCs/>
-        </w:rPr>
-        <w:t>Maria</w:t>
-      </w:r>
-      <w:proofErr w:type="spellEnd"/>
-      <w:r>
-        <w:rPr>
-          <w:rFonts w:ascii="Segoe UI Emoji" w:hAnsi="Segoe UI Emoji" w:cs="Segoe UI Emoji"/>
-          <w:b/>
-          <w:bCs/>
-        </w:rPr>
-        <w:t xml:space="preserve"> Victoria</w:t>
+      <w:r>
+        <w:rPr>
+          <w:rFonts w:ascii="Segoe UI Emoji" w:hAnsi="Segoe UI Emoji" w:cs="Segoe UI Emoji"/>
+          <w:b/>
+          <w:bCs/>
+        </w:rPr>
+        <w:t>Isac Maria Victoria</w:t>
       </w:r>
     </w:p>
     <w:p>
@@ -2244,13 +1692,7 @@
     <w:p/>
     <w:p>
       <w:r>
-        <w:t>Primeramente, quería felicitarte por el trabajo que realizaste. El resultado renderizado es el solicitado. Destaco que respetaste el orden de aplicación de uso de etiquetas de encabezado, el manejo de etiquetas semánticas</w:t>
-      </w:r>
-      <w:r>
-        <w:t xml:space="preserve"> de estructura del documento</w:t>
-      </w:r>
-      <w:r>
-        <w:t xml:space="preserve"> está bien aplicado y el manejo de textos también es correcto.</w:t>
+        <w:t>Primeramente, quería felicitarte por el trabajo que realizaste. El resultado renderizado es el solicitado. Destaco que respetaste el orden de aplicación de uso de etiquetas de encabezado, el manejo de etiquetas semánticas de estructura del documento está bien aplicado y el manejo de textos también es correcto.</w:t>
       </w:r>
     </w:p>
     <w:p/>
@@ -2271,29 +1713,8 @@
           <w:numId w:val="2"/>
         </w:numPr>
       </w:pPr>
-      <w:proofErr w:type="spellStart"/>
-      <w:r>
-        <w:t>Recordá</w:t>
-      </w:r>
-      <w:proofErr w:type="spellEnd"/>
-      <w:r>
-        <w:t xml:space="preserve"> cambiar el lenguaje a español &lt;</w:t>
-      </w:r>
-      <w:proofErr w:type="spellStart"/>
-      <w:r>
-        <w:t>html</w:t>
-      </w:r>
-      <w:proofErr w:type="spellEnd"/>
-      <w:r>
-        <w:t xml:space="preserve"> </w:t>
-      </w:r>
-      <w:proofErr w:type="spellStart"/>
-      <w:r>
-        <w:t>lang</w:t>
-      </w:r>
-      <w:proofErr w:type="spellEnd"/>
-      <w:r>
-        <w:t>="es"&gt; porque esto le dice a los motores de búsqueda en que idioma esta tu sitio web.</w:t>
+      <w:r>
+        <w:t>Recordá cambiar el lenguaje a español &lt;html lang="es"&gt; porque esto le dice a los motores de búsqueda en que idioma esta tu sitio web.</w:t>
       </w:r>
     </w:p>
     <w:p>
@@ -2314,29 +1735,8 @@
           <w:numId w:val="2"/>
         </w:numPr>
       </w:pPr>
-      <w:proofErr w:type="spellStart"/>
-      <w:r>
-        <w:t>Recordá</w:t>
-      </w:r>
-      <w:proofErr w:type="spellEnd"/>
-      <w:r>
-        <w:t xml:space="preserve"> que la etiqueta &lt;</w:t>
-      </w:r>
-      <w:proofErr w:type="spellStart"/>
-      <w:r>
-        <w:t>nav</w:t>
-      </w:r>
-      <w:proofErr w:type="spellEnd"/>
-      <w:r>
-        <w:t>&gt; se utiliza para proporcionar enlaces de navegación, en este caso no haría falta ponerlo en el &lt;</w:t>
-      </w:r>
-      <w:proofErr w:type="spellStart"/>
-      <w:r>
-        <w:t>header</w:t>
-      </w:r>
-      <w:proofErr w:type="spellEnd"/>
-      <w:r>
-        <w:t>&gt;.</w:t>
+      <w:r>
+        <w:t>Recordá que la etiqueta &lt;nav&gt; se utiliza para proporcionar enlaces de navegación, en este caso no haría falta ponerlo en el &lt;header&gt;.</w:t>
       </w:r>
     </w:p>
     <w:p>
@@ -2364,18 +1764,7 @@
         <w:t>Resulta fundamental para una correcta toma de decisiones.</w:t>
       </w:r>
       <w:r>
-        <w:t>” No es título u subtitulo, ahí mejor va con una etiqueta &lt;</w:t>
-      </w:r>
-      <w:proofErr w:type="spellStart"/>
-      <w:r>
-        <w:t>strong</w:t>
-      </w:r>
-      <w:proofErr w:type="spellEnd"/>
-      <w:r>
-        <w:t>&gt;</w:t>
-      </w:r>
-      <w:r>
-        <w:t xml:space="preserve"> o &lt;b&gt; si interpretas que no es información importante a tener en cuenta por el motor de búsqueda.</w:t>
+        <w:t>” No es título u subtitulo, ahí mejor va con una etiqueta &lt;strong&gt; o &lt;b&gt; si interpretas que no es información importante a tener en cuenta por el motor de búsqueda.</w:t>
       </w:r>
     </w:p>
     <w:p>
@@ -2397,44 +1786,20 @@
         </w:numPr>
       </w:pPr>
       <w:r>
-        <w:t>Cuidado con el uso excesivo de etiquetas &lt;</w:t>
-      </w:r>
-      <w:proofErr w:type="spellStart"/>
-      <w:r>
-        <w:t>strong</w:t>
-      </w:r>
-      <w:proofErr w:type="spellEnd"/>
-      <w:r>
-        <w:t>&gt; ya que si todo en nuestro documento es importante al final nada lo es.</w:t>
-      </w:r>
-    </w:p>
-    <w:p>
-      <w:pPr>
-        <w:pStyle w:val="Prrafodelista"/>
-      </w:pPr>
-    </w:p>
-    <w:p>
-      <w:pPr>
-        <w:pStyle w:val="Prrafodelista"/>
-      </w:pPr>
-      <w:r>
-        <w:t xml:space="preserve">Por ejemplo, en la parte del significado del término FODA que la primer letra del </w:t>
-      </w:r>
-      <w:proofErr w:type="spellStart"/>
-      <w:r>
-        <w:t>item</w:t>
-      </w:r>
-      <w:proofErr w:type="spellEnd"/>
-      <w:r>
-        <w:t xml:space="preserve"> que va en negrita podes utilizar en lugar de &lt;</w:t>
-      </w:r>
-      <w:proofErr w:type="spellStart"/>
-      <w:r>
-        <w:t>strong</w:t>
-      </w:r>
-      <w:proofErr w:type="spellEnd"/>
-      <w:r>
-        <w:t>&gt; la etiqueta &lt;b&gt; que pone en negrita pero sin valor semántico (</w:t>
+        <w:t>Cuidado con el uso excesivo de etiquetas &lt;strong&gt; ya que si todo en nuestro documento es importante al final nada lo es.</w:t>
+      </w:r>
+    </w:p>
+    <w:p>
+      <w:pPr>
+        <w:pStyle w:val="Prrafodelista"/>
+      </w:pPr>
+    </w:p>
+    <w:p>
+      <w:pPr>
+        <w:pStyle w:val="Prrafodelista"/>
+      </w:pPr>
+      <w:r>
+        <w:t>Por ejemplo, en la parte del significado del término FODA que la primer letra del item que va en negrita podes utilizar en lugar de &lt;strong&gt; la etiqueta &lt;b&gt; que pone en negrita pero sin valor semántico (</w:t>
       </w:r>
       <w:r>
         <w:rPr>
@@ -2497,18 +1862,8 @@
           <w:b/>
           <w:bCs/>
         </w:rPr>
-        <w:t xml:space="preserve">Toledo </w:t>
-      </w:r>
-      <w:proofErr w:type="spellStart"/>
-      <w:r>
-        <w:rPr>
-          <w:rFonts w:ascii="Segoe UI Emoji" w:hAnsi="Segoe UI Emoji" w:cs="Segoe UI Emoji"/>
-          <w:b/>
-          <w:bCs/>
-        </w:rPr>
-        <w:t>Victor</w:t>
-      </w:r>
-      <w:proofErr w:type="spellEnd"/>
+        <w:t>Toledo Victor</w:t>
+      </w:r>
     </w:p>
     <w:p>
       <w:pPr>
@@ -2553,29 +1908,8 @@
           <w:numId w:val="2"/>
         </w:numPr>
       </w:pPr>
-      <w:proofErr w:type="spellStart"/>
-      <w:r>
-        <w:t>Recordá</w:t>
-      </w:r>
-      <w:proofErr w:type="spellEnd"/>
-      <w:r>
-        <w:t xml:space="preserve"> cambiar el lenguaje a español &lt;</w:t>
-      </w:r>
-      <w:proofErr w:type="spellStart"/>
-      <w:r>
-        <w:t>html</w:t>
-      </w:r>
-      <w:proofErr w:type="spellEnd"/>
-      <w:r>
-        <w:t xml:space="preserve"> </w:t>
-      </w:r>
-      <w:proofErr w:type="spellStart"/>
-      <w:r>
-        <w:t>lang</w:t>
-      </w:r>
-      <w:proofErr w:type="spellEnd"/>
-      <w:r>
-        <w:t>="es"&gt; porque esto le dice a los motores de búsqueda en que idioma esta tu sitio web.</w:t>
+      <w:r>
+        <w:t>Recordá cambiar el lenguaje a español &lt;html lang="es"&gt; porque esto le dice a los motores de búsqueda en que idioma esta tu sitio web.</w:t>
       </w:r>
     </w:p>
     <w:p>
@@ -2597,44 +1931,20 @@
         </w:numPr>
       </w:pPr>
       <w:r>
-        <w:t>Falto aplicar etiquetas semánticas para resaltar textos o términos importantes que queremos que el motor de búsqueda del browser tenga en cuenta primero. Para ello podes utilizar las etiquetas &lt;</w:t>
-      </w:r>
-      <w:proofErr w:type="spellStart"/>
-      <w:r>
-        <w:t>strong</w:t>
-      </w:r>
-      <w:proofErr w:type="spellEnd"/>
-      <w:r>
-        <w:t>&gt; y &lt;em&gt; esta última resalta en itálica.</w:t>
-      </w:r>
-    </w:p>
-    <w:p>
-      <w:pPr>
-        <w:pStyle w:val="Prrafodelista"/>
-      </w:pPr>
-    </w:p>
-    <w:p>
-      <w:pPr>
-        <w:pStyle w:val="Prrafodelista"/>
-      </w:pPr>
-      <w:r>
-        <w:t xml:space="preserve">También </w:t>
-      </w:r>
-      <w:proofErr w:type="spellStart"/>
-      <w:r>
-        <w:t>tene</w:t>
-      </w:r>
-      <w:proofErr w:type="spellEnd"/>
-      <w:r>
-        <w:t xml:space="preserve"> en cuenta que si solo </w:t>
-      </w:r>
-      <w:proofErr w:type="spellStart"/>
-      <w:r>
-        <w:t>queres</w:t>
-      </w:r>
-      <w:proofErr w:type="spellEnd"/>
-      <w:r>
-        <w:t xml:space="preserve"> que este en negrita o itálica visualmente pero sin un peso semántico podes utilizar &lt;b&gt; o &lt;i&gt; </w:t>
+        <w:t>Falto aplicar etiquetas semánticas para resaltar textos o términos importantes que queremos que el motor de búsqueda del browser tenga en cuenta primero. Para ello podes utilizar las etiquetas &lt;strong&gt; y &lt;em&gt; esta última resalta en itálica.</w:t>
+      </w:r>
+    </w:p>
+    <w:p>
+      <w:pPr>
+        <w:pStyle w:val="Prrafodelista"/>
+      </w:pPr>
+    </w:p>
+    <w:p>
+      <w:pPr>
+        <w:pStyle w:val="Prrafodelista"/>
+      </w:pPr>
+      <w:r>
+        <w:t xml:space="preserve">También tene en cuenta que si solo queres que este en negrita o itálica visualmente pero sin un peso semántico podes utilizar &lt;b&gt; o &lt;i&gt; </w:t>
       </w:r>
     </w:p>
     <w:p>
@@ -2682,23 +1992,13 @@
         </w:rPr>
         <w:t xml:space="preserve"> </w:t>
       </w:r>
-      <w:proofErr w:type="spellStart"/>
-      <w:r>
-        <w:rPr>
-          <w:rFonts w:ascii="Segoe UI Emoji" w:hAnsi="Segoe UI Emoji" w:cs="Segoe UI Emoji"/>
-          <w:b/>
-          <w:bCs/>
-        </w:rPr>
-        <w:t>Desch</w:t>
-      </w:r>
-      <w:proofErr w:type="spellEnd"/>
-      <w:r>
-        <w:rPr>
-          <w:rFonts w:ascii="Segoe UI Emoji" w:hAnsi="Segoe UI Emoji" w:cs="Segoe UI Emoji"/>
-          <w:b/>
-          <w:bCs/>
-        </w:rPr>
-        <w:t xml:space="preserve"> Martin</w:t>
+      <w:r>
+        <w:rPr>
+          <w:rFonts w:ascii="Segoe UI Emoji" w:hAnsi="Segoe UI Emoji" w:cs="Segoe UI Emoji"/>
+          <w:b/>
+          <w:bCs/>
+        </w:rPr>
+        <w:t>Desch Martin</w:t>
       </w:r>
     </w:p>
     <w:p>
@@ -2727,41 +2027,12 @@
     <w:p/>
     <w:p>
       <w:r>
-        <w:t>Primeramente, quería felicitarte por el trabajo que realizaste. El resultado renderizado es el solicitado. Destaco que respetaste el orden de aplicación de uso de etiquetas de encabezado</w:t>
-      </w:r>
-      <w:r>
-        <w:t>.</w:t>
-      </w:r>
-    </w:p>
-    <w:p>
-      <w:r>
-        <w:t xml:space="preserve"> </w:t>
-      </w:r>
-      <w:r>
-        <w:t>E</w:t>
-      </w:r>
-      <w:r>
-        <w:t xml:space="preserve">l manejo de etiquetas semánticas </w:t>
-      </w:r>
-      <w:r>
-        <w:t xml:space="preserve">de estructura y para resaltar </w:t>
-      </w:r>
-      <w:proofErr w:type="spellStart"/>
-      <w:r>
-        <w:t>info</w:t>
-      </w:r>
-      <w:proofErr w:type="spellEnd"/>
-      <w:r>
-        <w:t xml:space="preserve"> </w:t>
-      </w:r>
-      <w:r>
-        <w:t xml:space="preserve">está </w:t>
-      </w:r>
-      <w:r>
-        <w:t>perfectamente</w:t>
-      </w:r>
-      <w:r>
-        <w:t xml:space="preserve"> aplicado y el manejo de textos también es correcto.</w:t>
+        <w:t>Primeramente, quería felicitarte por el trabajo que realizaste. El resultado renderizado es el solicitado. Destaco que respetaste el orden de aplicación de uso de etiquetas de encabezado.</w:t>
+      </w:r>
+    </w:p>
+    <w:p>
+      <w:r>
+        <w:t xml:space="preserve"> El manejo de etiquetas semánticas de estructura y para resaltar info está perfectamente aplicado y el manejo de textos también es correcto.</w:t>
       </w:r>
     </w:p>
     <w:p/>
@@ -2804,18 +2075,8 @@
           <w:b/>
           <w:bCs/>
         </w:rPr>
-        <w:t xml:space="preserve">Ponte </w:t>
-      </w:r>
-      <w:proofErr w:type="spellStart"/>
-      <w:r>
-        <w:rPr>
-          <w:rFonts w:ascii="Segoe UI Emoji" w:hAnsi="Segoe UI Emoji" w:cs="Segoe UI Emoji"/>
-          <w:b/>
-          <w:bCs/>
-        </w:rPr>
-        <w:t>Matias</w:t>
-      </w:r>
-      <w:proofErr w:type="spellEnd"/>
+        <w:t>Ponte Matias</w:t>
+      </w:r>
     </w:p>
     <w:p>
       <w:pPr>
@@ -2882,29 +2143,8 @@
           <w:numId w:val="2"/>
         </w:numPr>
       </w:pPr>
-      <w:proofErr w:type="spellStart"/>
-      <w:r>
-        <w:t>Recordá</w:t>
-      </w:r>
-      <w:proofErr w:type="spellEnd"/>
-      <w:r>
-        <w:t xml:space="preserve"> cambiar el lenguaje a español &lt;</w:t>
-      </w:r>
-      <w:proofErr w:type="spellStart"/>
-      <w:r>
-        <w:t>html</w:t>
-      </w:r>
-      <w:proofErr w:type="spellEnd"/>
-      <w:r>
-        <w:t xml:space="preserve"> </w:t>
-      </w:r>
-      <w:proofErr w:type="spellStart"/>
-      <w:r>
-        <w:t>lang</w:t>
-      </w:r>
-      <w:proofErr w:type="spellEnd"/>
-      <w:r>
-        <w:t>="es"&gt; porque esto le dice a los motores de búsqueda en que idioma esta tu sitio web.</w:t>
+      <w:r>
+        <w:t>Recordá cambiar el lenguaje a español &lt;html lang="es"&gt; porque esto le dice a los motores de búsqueda en que idioma esta tu sitio web.</w:t>
       </w:r>
     </w:p>
     <w:p>
@@ -2926,44 +2166,20 @@
         </w:numPr>
       </w:pPr>
       <w:r>
-        <w:t>Cuidado con el uso excesivo de etiquetas &lt;</w:t>
-      </w:r>
-      <w:proofErr w:type="spellStart"/>
-      <w:r>
-        <w:t>strong</w:t>
-      </w:r>
-      <w:proofErr w:type="spellEnd"/>
-      <w:r>
-        <w:t>&gt; ya que si todo en nuestro documento es importante al final nada lo es.</w:t>
-      </w:r>
-    </w:p>
-    <w:p>
-      <w:pPr>
-        <w:pStyle w:val="Prrafodelista"/>
-      </w:pPr>
-    </w:p>
-    <w:p>
-      <w:pPr>
-        <w:pStyle w:val="Prrafodelista"/>
-      </w:pPr>
-      <w:r>
-        <w:t xml:space="preserve">Por ejemplo, en la parte del significado del término FODA que la primer letra del </w:t>
-      </w:r>
-      <w:proofErr w:type="spellStart"/>
-      <w:r>
-        <w:t>item</w:t>
-      </w:r>
-      <w:proofErr w:type="spellEnd"/>
-      <w:r>
-        <w:t xml:space="preserve"> que va en negrita podes utilizar en lugar de &lt;</w:t>
-      </w:r>
-      <w:proofErr w:type="spellStart"/>
-      <w:r>
-        <w:t>strong</w:t>
-      </w:r>
-      <w:proofErr w:type="spellEnd"/>
-      <w:r>
-        <w:t>&gt; la etiqueta &lt;b&gt; que pone en negrita pero sin valor semántico (</w:t>
+        <w:t>Cuidado con el uso excesivo de etiquetas &lt;strong&gt; ya que si todo en nuestro documento es importante al final nada lo es.</w:t>
+      </w:r>
+    </w:p>
+    <w:p>
+      <w:pPr>
+        <w:pStyle w:val="Prrafodelista"/>
+      </w:pPr>
+    </w:p>
+    <w:p>
+      <w:pPr>
+        <w:pStyle w:val="Prrafodelista"/>
+      </w:pPr>
+      <w:r>
+        <w:t>Por ejemplo, en la parte del significado del término FODA que la primer letra del item que va en negrita podes utilizar en lugar de &lt;strong&gt; la etiqueta &lt;b&gt; que pone en negrita pero sin valor semántico (</w:t>
       </w:r>
       <w:r>
         <w:rPr>
@@ -3005,15 +2221,7 @@
         </w:numPr>
       </w:pPr>
       <w:r>
-        <w:t xml:space="preserve">También si necesitas resaltar en itálica palabras </w:t>
-      </w:r>
-      <w:proofErr w:type="spellStart"/>
-      <w:r>
-        <w:t>si</w:t>
-      </w:r>
-      <w:proofErr w:type="spellEnd"/>
-      <w:r>
-        <w:t xml:space="preserve"> que tenga un peso semántico podes utilizar la etiqueta &lt;i&gt;</w:t>
+        <w:t>También si necesitas resaltar en itálica palabras si que tenga un peso semántico podes utilizar la etiqueta &lt;i&gt;</w:t>
       </w:r>
     </w:p>
     <w:p>
@@ -3060,18 +2268,8 @@
           <w:b/>
           <w:bCs/>
         </w:rPr>
-        <w:t xml:space="preserve">Rosana </w:t>
-      </w:r>
-      <w:proofErr w:type="spellStart"/>
-      <w:r>
-        <w:rPr>
-          <w:rFonts w:ascii="Segoe UI Emoji" w:hAnsi="Segoe UI Emoji" w:cs="Segoe UI Emoji"/>
-          <w:b/>
-          <w:bCs/>
-        </w:rPr>
-        <w:t>Gascon</w:t>
-      </w:r>
-      <w:proofErr w:type="spellEnd"/>
+        <w:t>Rosana Gascon</w:t>
+      </w:r>
     </w:p>
     <w:p>
       <w:pPr>
@@ -3125,29 +2323,8 @@
           <w:numId w:val="2"/>
         </w:numPr>
       </w:pPr>
-      <w:proofErr w:type="spellStart"/>
-      <w:r>
-        <w:t>Recordá</w:t>
-      </w:r>
-      <w:proofErr w:type="spellEnd"/>
-      <w:r>
-        <w:t xml:space="preserve"> cambiar el lenguaje a español &lt;</w:t>
-      </w:r>
-      <w:proofErr w:type="spellStart"/>
-      <w:r>
-        <w:t>html</w:t>
-      </w:r>
-      <w:proofErr w:type="spellEnd"/>
-      <w:r>
-        <w:t xml:space="preserve"> </w:t>
-      </w:r>
-      <w:proofErr w:type="spellStart"/>
-      <w:r>
-        <w:t>lang</w:t>
-      </w:r>
-      <w:proofErr w:type="spellEnd"/>
-      <w:r>
-        <w:t>="es"&gt; porque esto le dice a los motores de búsqueda en que idioma esta tu sitio web.</w:t>
+      <w:r>
+        <w:t>Recordá cambiar el lenguaje a español &lt;html lang="es"&gt; porque esto le dice a los motores de búsqueda en que idioma esta tu sitio web.</w:t>
       </w:r>
     </w:p>
     <w:p>
@@ -3169,70 +2346,20 @@
         </w:numPr>
       </w:pPr>
       <w:r>
-        <w:t>Falto usar etiquetas con peso semántico &lt;</w:t>
-      </w:r>
-      <w:proofErr w:type="spellStart"/>
-      <w:r>
-        <w:t>strong</w:t>
-      </w:r>
-      <w:proofErr w:type="spellEnd"/>
-      <w:r>
-        <w:t xml:space="preserve">&gt; y  &lt;em&gt; que resalten </w:t>
-      </w:r>
-      <w:proofErr w:type="spellStart"/>
-      <w:r>
-        <w:t>info</w:t>
-      </w:r>
-      <w:proofErr w:type="spellEnd"/>
-      <w:r>
-        <w:t xml:space="preserve"> que </w:t>
-      </w:r>
-      <w:proofErr w:type="spellStart"/>
-      <w:r>
-        <w:t>queres</w:t>
-      </w:r>
-      <w:proofErr w:type="spellEnd"/>
-      <w:r>
-        <w:t xml:space="preserve"> que el navegador tome como importantes en los resultados de búsqueda.</w:t>
-      </w:r>
-    </w:p>
-    <w:p>
-      <w:pPr>
-        <w:pStyle w:val="Prrafodelista"/>
-      </w:pPr>
-    </w:p>
-    <w:p>
-      <w:pPr>
-        <w:pStyle w:val="Prrafodelista"/>
-      </w:pPr>
-      <w:r>
-        <w:t>Por ejemplo el texto “</w:t>
-      </w:r>
-      <w:r>
-        <w:t>Resulta fundamental para una</w:t>
-      </w:r>
-      <w:r>
-        <w:t xml:space="preserve"> </w:t>
-      </w:r>
-      <w:r>
-        <w:t>correcta toma de</w:t>
-      </w:r>
-      <w:r>
-        <w:t xml:space="preserve"> </w:t>
-      </w:r>
-      <w:r>
-        <w:t>decisiones.</w:t>
-      </w:r>
-      <w:r>
-        <w:t>” Podría ir en &lt;</w:t>
-      </w:r>
-      <w:proofErr w:type="spellStart"/>
-      <w:r>
-        <w:t>strong</w:t>
-      </w:r>
-      <w:proofErr w:type="spellEnd"/>
-      <w:r>
-        <w:t>&gt;</w:t>
+        <w:t>Falto usar etiquetas con peso semántico &lt;strong&gt; y  &lt;em&gt; que resalten info que queres que el navegador tome como importantes en los resultados de búsqueda.</w:t>
+      </w:r>
+    </w:p>
+    <w:p>
+      <w:pPr>
+        <w:pStyle w:val="Prrafodelista"/>
+      </w:pPr>
+    </w:p>
+    <w:p>
+      <w:pPr>
+        <w:pStyle w:val="Prrafodelista"/>
+      </w:pPr>
+      <w:r>
+        <w:t>Por ejemplo el texto “Resulta fundamental para una correcta toma de decisiones.” Podría ir en &lt;strong&gt;</w:t>
       </w:r>
     </w:p>
     <w:p>
@@ -3383,29 +2510,8 @@
           <w:numId w:val="2"/>
         </w:numPr>
       </w:pPr>
-      <w:proofErr w:type="spellStart"/>
-      <w:r>
-        <w:t>Recordá</w:t>
-      </w:r>
-      <w:proofErr w:type="spellEnd"/>
-      <w:r>
-        <w:t xml:space="preserve"> cambiar el lenguaje a español &lt;</w:t>
-      </w:r>
-      <w:proofErr w:type="spellStart"/>
-      <w:r>
-        <w:t>html</w:t>
-      </w:r>
-      <w:proofErr w:type="spellEnd"/>
-      <w:r>
-        <w:t xml:space="preserve"> </w:t>
-      </w:r>
-      <w:proofErr w:type="spellStart"/>
-      <w:r>
-        <w:t>lang</w:t>
-      </w:r>
-      <w:proofErr w:type="spellEnd"/>
-      <w:r>
-        <w:t>="es"&gt; porque esto le dice a los motores de búsqueda en que idioma esta tu sitio web.</w:t>
+      <w:r>
+        <w:t>Recordá cambiar el lenguaje a español &lt;html lang="es"&gt; porque esto le dice a los motores de búsqueda en que idioma esta tu sitio web.</w:t>
       </w:r>
     </w:p>
     <w:p>
@@ -3427,52 +2533,20 @@
         </w:numPr>
       </w:pPr>
       <w:r>
-        <w:t>Falto usar etiquetas con peso semántico &lt;</w:t>
-      </w:r>
-      <w:proofErr w:type="spellStart"/>
-      <w:r>
-        <w:t>strong</w:t>
-      </w:r>
-      <w:proofErr w:type="spellEnd"/>
-      <w:r>
-        <w:t xml:space="preserve">&gt; y  &lt;em&gt; que resalten </w:t>
-      </w:r>
-      <w:proofErr w:type="spellStart"/>
-      <w:r>
-        <w:t>info</w:t>
-      </w:r>
-      <w:proofErr w:type="spellEnd"/>
-      <w:r>
-        <w:t xml:space="preserve"> que </w:t>
-      </w:r>
-      <w:proofErr w:type="spellStart"/>
-      <w:r>
-        <w:t>queres</w:t>
-      </w:r>
-      <w:proofErr w:type="spellEnd"/>
-      <w:r>
-        <w:t xml:space="preserve"> que el navegador tome como importantes en los resultados de búsqueda.</w:t>
-      </w:r>
-    </w:p>
-    <w:p>
-      <w:pPr>
-        <w:pStyle w:val="Prrafodelista"/>
-      </w:pPr>
-    </w:p>
-    <w:p>
-      <w:pPr>
-        <w:pStyle w:val="Prrafodelista"/>
-      </w:pPr>
-      <w:r>
-        <w:t>Por ejemplo el texto “Resulta fundamental para una correcta toma de decisiones.” Podría ir en &lt;</w:t>
-      </w:r>
-      <w:proofErr w:type="spellStart"/>
-      <w:r>
-        <w:t>strong</w:t>
-      </w:r>
-      <w:proofErr w:type="spellEnd"/>
-      <w:r>
-        <w:t>&gt;</w:t>
+        <w:t>Falto usar etiquetas con peso semántico &lt;strong&gt; y  &lt;em&gt; que resalten info que queres que el navegador tome como importantes en los resultados de búsqueda.</w:t>
+      </w:r>
+    </w:p>
+    <w:p>
+      <w:pPr>
+        <w:pStyle w:val="Prrafodelista"/>
+      </w:pPr>
+    </w:p>
+    <w:p>
+      <w:pPr>
+        <w:pStyle w:val="Prrafodelista"/>
+      </w:pPr>
+      <w:r>
+        <w:t>Por ejemplo el texto “Resulta fundamental para una correcta toma de decisiones.” Podría ir en &lt;strong&gt;</w:t>
       </w:r>
     </w:p>
     <w:p>
@@ -3557,19 +2631,7 @@
         <w:t>.</w:t>
       </w:r>
       <w:r>
-        <w:t xml:space="preserve"> Destaco</w:t>
-      </w:r>
-      <w:r>
-        <w:t xml:space="preserve"> e</w:t>
-      </w:r>
-      <w:r>
-        <w:t xml:space="preserve">l </w:t>
-      </w:r>
-      <w:r>
-        <w:t xml:space="preserve">correcto </w:t>
-      </w:r>
-      <w:r>
-        <w:t>manejo de etiquetas semánticas de estructura y el manejo de textos.</w:t>
+        <w:t xml:space="preserve"> Destaco el correcto manejo de etiquetas semánticas de estructura y el manejo de textos.</w:t>
       </w:r>
     </w:p>
     <w:p/>
@@ -3587,29 +2649,8 @@
           <w:numId w:val="2"/>
         </w:numPr>
       </w:pPr>
-      <w:proofErr w:type="spellStart"/>
-      <w:r>
-        <w:t>Recordá</w:t>
-      </w:r>
-      <w:proofErr w:type="spellEnd"/>
-      <w:r>
-        <w:t xml:space="preserve"> cambiar el lenguaje a español &lt;</w:t>
-      </w:r>
-      <w:proofErr w:type="spellStart"/>
-      <w:r>
-        <w:t>html</w:t>
-      </w:r>
-      <w:proofErr w:type="spellEnd"/>
-      <w:r>
-        <w:t xml:space="preserve"> </w:t>
-      </w:r>
-      <w:proofErr w:type="spellStart"/>
-      <w:r>
-        <w:t>lang</w:t>
-      </w:r>
-      <w:proofErr w:type="spellEnd"/>
-      <w:r>
-        <w:t>="es"&gt; porque esto le dice a los motores de búsqueda en que idioma esta tu sitio web.</w:t>
+      <w:r>
+        <w:t>Recordá cambiar el lenguaje a español &lt;html lang="es"&gt; porque esto le dice a los motores de búsqueda en que idioma esta tu sitio web.</w:t>
       </w:r>
     </w:p>
     <w:p>
@@ -3656,31 +2697,7 @@
         </w:numPr>
       </w:pPr>
       <w:r>
-        <w:t>Hay términos que podrían haberse resaltado en negrita con la etiqueta &lt;</w:t>
-      </w:r>
-      <w:proofErr w:type="spellStart"/>
-      <w:r>
-        <w:t>strong</w:t>
-      </w:r>
-      <w:proofErr w:type="spellEnd"/>
-      <w:r>
-        <w:t xml:space="preserve">&gt; </w:t>
-      </w:r>
-      <w:proofErr w:type="spellStart"/>
-      <w:r>
-        <w:t>recorda</w:t>
-      </w:r>
-      <w:proofErr w:type="spellEnd"/>
-      <w:r>
-        <w:t xml:space="preserve"> que esta tiene valor semántico lo cual significa que le estas diciendo al motor de búsquedas que tome esta </w:t>
-      </w:r>
-      <w:proofErr w:type="spellStart"/>
-      <w:r>
-        <w:t>info</w:t>
-      </w:r>
-      <w:proofErr w:type="spellEnd"/>
-      <w:r>
-        <w:t xml:space="preserve"> como importante en su búsqueda.</w:t>
+        <w:t>Hay términos que podrían haberse resaltado en negrita con la etiqueta &lt;strong&gt; recorda que esta tiene valor semántico lo cual significa que le estas diciendo al motor de búsquedas que tome esta info como importante en su búsqueda.</w:t>
       </w:r>
     </w:p>
     <w:p>
@@ -3701,66 +2718,21 @@
           <w:numId w:val="1"/>
         </w:numPr>
       </w:pPr>
-      <w:proofErr w:type="spellStart"/>
-      <w:r>
-        <w:t>Recordá</w:t>
-      </w:r>
-      <w:proofErr w:type="spellEnd"/>
-      <w:r>
-        <w:t xml:space="preserve"> que solo puede haber un &lt;h1&gt; por documento </w:t>
-      </w:r>
-      <w:proofErr w:type="spellStart"/>
-      <w:r>
-        <w:t>html</w:t>
-      </w:r>
-      <w:proofErr w:type="spellEnd"/>
-      <w:r>
-        <w:t xml:space="preserve">, esta es buena </w:t>
-      </w:r>
-      <w:proofErr w:type="spellStart"/>
-      <w:r>
-        <w:t>practica</w:t>
-      </w:r>
-      <w:proofErr w:type="spellEnd"/>
-      <w:r>
-        <w:t xml:space="preserve"> porque le da a tu </w:t>
-      </w:r>
-      <w:proofErr w:type="spellStart"/>
-      <w:r>
-        <w:t>pagina</w:t>
-      </w:r>
-      <w:proofErr w:type="spellEnd"/>
-      <w:r>
-        <w:t xml:space="preserve"> un estructura más lógica lo que facilita a los lectores tener una mejor comprensión del contenido de tu página. </w:t>
-      </w:r>
-    </w:p>
-    <w:p>
-      <w:pPr>
-        <w:pStyle w:val="Prrafodelista"/>
-      </w:pPr>
-    </w:p>
-    <w:p>
-      <w:pPr>
-        <w:pStyle w:val="Prrafodelista"/>
-      </w:pPr>
-      <w:r>
-        <w:t xml:space="preserve">Podes pensar en el ejemplo de un libro para esto, el </w:t>
-      </w:r>
-      <w:proofErr w:type="spellStart"/>
-      <w:r>
-        <w:t>titulo</w:t>
-      </w:r>
-      <w:proofErr w:type="spellEnd"/>
-      <w:r>
-        <w:t xml:space="preserve"> de la tapa(&lt;h1&gt;) que es el principal va grande luego todos los títulos y </w:t>
-      </w:r>
-      <w:proofErr w:type="spellStart"/>
-      <w:r>
-        <w:t>subtitulos</w:t>
-      </w:r>
-      <w:proofErr w:type="spellEnd"/>
-      <w:r>
-        <w:t>(&lt;h2&gt;,&lt;h3&gt;,etc..) adentro del libro serian de menor tamaño</w:t>
+      <w:r>
+        <w:t xml:space="preserve">Recordá que solo puede haber un &lt;h1&gt; por documento html, esta es buena practica porque le da a tu pagina un estructura más lógica lo que facilita a los lectores tener una mejor comprensión del contenido de tu página. </w:t>
+      </w:r>
+    </w:p>
+    <w:p>
+      <w:pPr>
+        <w:pStyle w:val="Prrafodelista"/>
+      </w:pPr>
+    </w:p>
+    <w:p>
+      <w:pPr>
+        <w:pStyle w:val="Prrafodelista"/>
+      </w:pPr>
+      <w:r>
+        <w:t>Podes pensar en el ejemplo de un libro para esto, el titulo de la tapa(&lt;h1&gt;) que es el principal va grande luego todos los títulos y subtitulos(&lt;h2&gt;,&lt;h3&gt;,etc..) adentro del libro serian de menor tamaño</w:t>
       </w:r>
     </w:p>
     <w:p>
@@ -3842,10 +2814,7 @@
     <w:p/>
     <w:p>
       <w:r>
-        <w:t>Primeramente, quería felicitarte por el trabajo que realizaste. Destaco el correcto manejo de etiquetas semánticas de estructura</w:t>
-      </w:r>
-      <w:r>
-        <w:t>.</w:t>
+        <w:t>Primeramente, quería felicitarte por el trabajo que realizaste. Destaco el correcto manejo de etiquetas semánticas de estructura.</w:t>
       </w:r>
     </w:p>
     <w:p>
@@ -3869,29 +2838,8 @@
           <w:numId w:val="2"/>
         </w:numPr>
       </w:pPr>
-      <w:proofErr w:type="spellStart"/>
-      <w:r>
-        <w:t>Recordá</w:t>
-      </w:r>
-      <w:proofErr w:type="spellEnd"/>
-      <w:r>
-        <w:t xml:space="preserve"> cambiar el lenguaje a español &lt;</w:t>
-      </w:r>
-      <w:proofErr w:type="spellStart"/>
-      <w:r>
-        <w:t>html</w:t>
-      </w:r>
-      <w:proofErr w:type="spellEnd"/>
-      <w:r>
-        <w:t xml:space="preserve"> </w:t>
-      </w:r>
-      <w:proofErr w:type="spellStart"/>
-      <w:r>
-        <w:t>lang</w:t>
-      </w:r>
-      <w:proofErr w:type="spellEnd"/>
-      <w:r>
-        <w:t>="es"&gt; porque esto le dice a los motores de búsqueda en que idioma esta tu sitio web.</w:t>
+      <w:r>
+        <w:t>Recordá cambiar el lenguaje a español &lt;html lang="es"&gt; porque esto le dice a los motores de búsqueda en que idioma esta tu sitio web.</w:t>
       </w:r>
     </w:p>
     <w:p>
@@ -3913,52 +2861,20 @@
         </w:numPr>
       </w:pPr>
       <w:r>
-        <w:t>Falto usar etiquetas con peso semántico &lt;</w:t>
-      </w:r>
-      <w:proofErr w:type="spellStart"/>
-      <w:r>
-        <w:t>strong</w:t>
-      </w:r>
-      <w:proofErr w:type="spellEnd"/>
-      <w:r>
-        <w:t xml:space="preserve">&gt; y  &lt;em&gt; que resalten </w:t>
-      </w:r>
-      <w:proofErr w:type="spellStart"/>
-      <w:r>
-        <w:t>info</w:t>
-      </w:r>
-      <w:proofErr w:type="spellEnd"/>
-      <w:r>
-        <w:t xml:space="preserve"> que </w:t>
-      </w:r>
-      <w:proofErr w:type="spellStart"/>
-      <w:r>
-        <w:t>queres</w:t>
-      </w:r>
-      <w:proofErr w:type="spellEnd"/>
-      <w:r>
-        <w:t xml:space="preserve"> que el navegador tome como importantes en los resultados de búsqueda.</w:t>
-      </w:r>
-    </w:p>
-    <w:p>
-      <w:pPr>
-        <w:pStyle w:val="Prrafodelista"/>
-      </w:pPr>
-    </w:p>
-    <w:p>
-      <w:pPr>
-        <w:pStyle w:val="Prrafodelista"/>
-      </w:pPr>
-      <w:r>
-        <w:t>Por ejemplo el texto “Resulta fundamental para una correcta toma de decisiones.” Podría ir en &lt;</w:t>
-      </w:r>
-      <w:proofErr w:type="spellStart"/>
-      <w:r>
-        <w:t>strong</w:t>
-      </w:r>
-      <w:proofErr w:type="spellEnd"/>
-      <w:r>
-        <w:t>&gt;</w:t>
+        <w:t>Falto usar etiquetas con peso semántico &lt;strong&gt; y  &lt;em&gt; que resalten info que queres que el navegador tome como importantes en los resultados de búsqueda.</w:t>
+      </w:r>
+    </w:p>
+    <w:p>
+      <w:pPr>
+        <w:pStyle w:val="Prrafodelista"/>
+      </w:pPr>
+    </w:p>
+    <w:p>
+      <w:pPr>
+        <w:pStyle w:val="Prrafodelista"/>
+      </w:pPr>
+      <w:r>
+        <w:t>Por ejemplo el texto “Resulta fundamental para una correcta toma de decisiones.” Podría ir en &lt;strong&gt;</w:t>
       </w:r>
     </w:p>
     <w:p>
@@ -3980,15 +2896,7 @@
         </w:numPr>
       </w:pPr>
       <w:r>
-        <w:t>Las etiquetas de encabezado (&lt;h1&gt;,&lt;h2&gt;, etc..) ya vienen por defecto con estilo negrita y salto de línea por lo cual no haría falta usar &lt;</w:t>
-      </w:r>
-      <w:proofErr w:type="spellStart"/>
-      <w:r>
-        <w:t>br</w:t>
-      </w:r>
-      <w:proofErr w:type="spellEnd"/>
-      <w:r>
-        <w:t>&gt;</w:t>
+        <w:t>Las etiquetas de encabezado (&lt;h1&gt;,&lt;h2&gt;, etc..) ya vienen por defecto con estilo negrita y salto de línea por lo cual no haría falta usar &lt;br&gt;</w:t>
       </w:r>
     </w:p>
     <w:p>
@@ -4119,29 +3027,8 @@
           <w:numId w:val="2"/>
         </w:numPr>
       </w:pPr>
-      <w:proofErr w:type="spellStart"/>
-      <w:r>
-        <w:t>Recordá</w:t>
-      </w:r>
-      <w:proofErr w:type="spellEnd"/>
-      <w:r>
-        <w:t xml:space="preserve"> cambiar el lenguaje a español &lt;</w:t>
-      </w:r>
-      <w:proofErr w:type="spellStart"/>
-      <w:r>
-        <w:t>html</w:t>
-      </w:r>
-      <w:proofErr w:type="spellEnd"/>
-      <w:r>
-        <w:t xml:space="preserve"> </w:t>
-      </w:r>
-      <w:proofErr w:type="spellStart"/>
-      <w:r>
-        <w:t>lang</w:t>
-      </w:r>
-      <w:proofErr w:type="spellEnd"/>
-      <w:r>
-        <w:t>="es"&gt; porque esto le dice a los motores de búsqueda en que idioma esta tu sitio web.</w:t>
+      <w:r>
+        <w:t>Recordá cambiar el lenguaje a español &lt;html lang="es"&gt; porque esto le dice a los motores de búsqueda en que idioma esta tu sitio web.</w:t>
       </w:r>
     </w:p>
     <w:p>
@@ -4165,15 +3052,7 @@
       </w:r>
       <w:r>
         <w:tab/>
-        <w:t>Me parece perfecto que no hayas usado etiquetas &lt;</w:t>
-      </w:r>
-      <w:proofErr w:type="spellStart"/>
-      <w:r>
-        <w:t>strong</w:t>
-      </w:r>
-      <w:proofErr w:type="spellEnd"/>
-      <w:r>
-        <w:t>&gt; para resaltar la primer letra de la lista de palabras FODA, ahí va mejor usando etiquetas &lt;b&gt; que resaltan en negrita pero no tienen valor semántico, es puramente visual, estético para el usuario que lee.</w:t>
+        <w:t>Me parece perfecto que no hayas usado etiquetas &lt;strong&gt; para resaltar la primer letra de la lista de palabras FODA, ahí va mejor usando etiquetas &lt;b&gt; que resaltan en negrita pero no tienen valor semántico, es puramente visual, estético para el usuario que lee.</w:t>
       </w:r>
     </w:p>
     <w:p>
@@ -4285,52 +3164,20 @@
         </w:numPr>
       </w:pPr>
       <w:r>
-        <w:t>Falto usar etiquetas con peso semántico &lt;</w:t>
-      </w:r>
-      <w:proofErr w:type="spellStart"/>
-      <w:r>
-        <w:t>strong</w:t>
-      </w:r>
-      <w:proofErr w:type="spellEnd"/>
-      <w:r>
-        <w:t xml:space="preserve">&gt; y  &lt;em&gt; que resalten </w:t>
-      </w:r>
-      <w:proofErr w:type="spellStart"/>
-      <w:r>
-        <w:t>info</w:t>
-      </w:r>
-      <w:proofErr w:type="spellEnd"/>
-      <w:r>
-        <w:t xml:space="preserve"> que </w:t>
-      </w:r>
-      <w:proofErr w:type="spellStart"/>
-      <w:r>
-        <w:t>queres</w:t>
-      </w:r>
-      <w:proofErr w:type="spellEnd"/>
-      <w:r>
-        <w:t xml:space="preserve"> que el navegador tome como importantes en los resultados de búsqueda.</w:t>
-      </w:r>
-    </w:p>
-    <w:p>
-      <w:pPr>
-        <w:pStyle w:val="Prrafodelista"/>
-      </w:pPr>
-    </w:p>
-    <w:p>
-      <w:pPr>
-        <w:pStyle w:val="Prrafodelista"/>
-      </w:pPr>
-      <w:r>
-        <w:t>Por ejemplo el texto “Resulta fundamental para una correcta toma de decisiones.” Podría ir en &lt;</w:t>
-      </w:r>
-      <w:proofErr w:type="spellStart"/>
-      <w:r>
-        <w:t>strong</w:t>
-      </w:r>
-      <w:proofErr w:type="spellEnd"/>
-      <w:r>
-        <w:t>&gt;</w:t>
+        <w:t>Falto usar etiquetas con peso semántico &lt;strong&gt; y  &lt;em&gt; que resalten info que queres que el navegador tome como importantes en los resultados de búsqueda.</w:t>
+      </w:r>
+    </w:p>
+    <w:p>
+      <w:pPr>
+        <w:pStyle w:val="Prrafodelista"/>
+      </w:pPr>
+    </w:p>
+    <w:p>
+      <w:pPr>
+        <w:pStyle w:val="Prrafodelista"/>
+      </w:pPr>
+      <w:r>
+        <w:t>Por ejemplo el texto “Resulta fundamental para una correcta toma de decisiones.” Podría ir en &lt;strong&gt;</w:t>
       </w:r>
     </w:p>
     <w:p>
@@ -4425,25 +3272,15 @@
           <w:b/>
           <w:bCs/>
         </w:rPr>
-        <w:t xml:space="preserve"> Gerardo </w:t>
-      </w:r>
-      <w:proofErr w:type="spellStart"/>
-      <w:r>
-        <w:rPr>
-          <w:rFonts w:ascii="Segoe UI Emoji" w:hAnsi="Segoe UI Emoji" w:cs="Segoe UI Emoji"/>
-          <w:b/>
-          <w:bCs/>
-        </w:rPr>
-        <w:t>Compiano</w:t>
-      </w:r>
-      <w:proofErr w:type="spellEnd"/>
-      <w:r>
-        <w:rPr>
-          <w:rFonts w:ascii="Segoe UI Emoji" w:hAnsi="Segoe UI Emoji" w:cs="Segoe UI Emoji"/>
-          <w:b/>
-          <w:bCs/>
-        </w:rPr>
-        <w:t xml:space="preserve"> (25/6)</w:t>
+        <w:t xml:space="preserve"> </w:t>
+      </w:r>
+      <w:r>
+        <w:rPr>
+          <w:rFonts w:ascii="Segoe UI Emoji" w:hAnsi="Segoe UI Emoji" w:cs="Segoe UI Emoji"/>
+          <w:b/>
+          <w:bCs/>
+        </w:rPr>
+        <w:t>Mendoza Diego Alejandro</w:t>
       </w:r>
     </w:p>
     <w:p>
@@ -4471,24 +3308,24 @@
     <w:p/>
     <w:p>
       <w:r>
-        <w:t>Gerardo</w:t>
-      </w:r>
-      <w:r>
-        <w:t xml:space="preserve">, quería felicitarte por la tarea que entregaste. El resultado renderizado es el solicitado, </w:t>
-      </w:r>
-      <w:r>
-        <w:t xml:space="preserve">destaco la prolijidad en el código. </w:t>
-      </w:r>
-    </w:p>
-    <w:p/>
-    <w:p>
-      <w:r>
-        <w:t>Paso a dejarte algunas observaciones</w:t>
+        <w:t>Primeramente, quería felicitarte por el trabajo que realizaste. Destaco el correcto manejo de etiquetas semánticas de estructura.</w:t>
+      </w:r>
+    </w:p>
+    <w:p>
+      <w:r>
+        <w:t>Aplicaste correctamente el orden de las etiquetas de encabezado y usaste bien listas desordenadas.</w:t>
+      </w:r>
+    </w:p>
+    <w:p/>
+    <w:p>
+      <w:r>
+        <w:t>Observaciones a tu trabajo son</w:t>
       </w:r>
       <w:r>
         <w:t>:</w:t>
       </w:r>
     </w:p>
+    <w:p/>
     <w:p>
       <w:pPr>
         <w:pStyle w:val="Prrafodelista"/>
@@ -4498,35 +3335,18 @@
         </w:numPr>
       </w:pPr>
       <w:r>
-        <w:t>La etiqueta h4 representa un título que define secciones implícitas en el documento por lo cual no es adecuado usarlo para resaltar texto, como en el ejemplo siguiente:</w:t>
-      </w:r>
-    </w:p>
-    <w:p>
-      <w:pPr>
-        <w:pStyle w:val="Prrafodelista"/>
-        <w:ind w:left="1416"/>
-        <w:rPr>
-          <w:color w:val="2F5496" w:themeColor="accent1" w:themeShade="BF"/>
-        </w:rPr>
-      </w:pPr>
-      <w:r>
-        <w:t>&lt;h4&gt;Resulta fundamental para una correcta toma de decisiones.</w:t>
-      </w:r>
-      <w:r>
-        <w:rPr>
-          <w:color w:val="2F5496" w:themeColor="accent1" w:themeShade="BF"/>
-        </w:rPr>
-        <w:t>&lt;/h4&gt;</w:t>
-      </w:r>
-    </w:p>
-    <w:p>
-      <w:r>
-        <w:tab/>
-        <w:t xml:space="preserve">En los títulos Fortalezas, Debilidades, Oportunidades y Amenazas se aplicarían el tag           </w:t>
-      </w:r>
-      <w:r>
-        <w:t>&lt;h4&gt;</w:t>
-      </w:r>
+        <w:t>Recordá cambiar el lenguaje a español &lt;html lang="es"&gt; porque esto le dice a los motores de búsqueda en que idioma esta tu sitio web.</w:t>
+      </w:r>
+    </w:p>
+    <w:p>
+      <w:pPr>
+        <w:pStyle w:val="Prrafodelista"/>
+      </w:pPr>
+    </w:p>
+    <w:p>
+      <w:pPr>
+        <w:pStyle w:val="Prrafodelista"/>
+      </w:pPr>
     </w:p>
     <w:p>
       <w:pPr>
@@ -4536,31 +3356,200 @@
           <w:numId w:val="2"/>
         </w:numPr>
       </w:pPr>
-      <w:proofErr w:type="spellStart"/>
-      <w:r>
-        <w:t>Recordá</w:t>
-      </w:r>
-      <w:proofErr w:type="spellEnd"/>
-      <w:r>
-        <w:t xml:space="preserve"> cambiar el lenguaje a español &lt;</w:t>
-      </w:r>
-      <w:proofErr w:type="spellStart"/>
-      <w:r>
-        <w:t>html</w:t>
-      </w:r>
-      <w:proofErr w:type="spellEnd"/>
-      <w:r>
+      <w:r>
+        <w:t>Podes aplicar la etiqueta &lt;b&gt; a términos que solo queres resaltar con negrita visualmente sin darle valor semántico.</w:t>
+      </w:r>
+    </w:p>
+    <w:p>
+      <w:pPr>
+        <w:pStyle w:val="Prrafodelista"/>
+      </w:pPr>
+    </w:p>
+    <w:p>
+      <w:pPr>
+        <w:pStyle w:val="Prrafodelista"/>
+      </w:pPr>
+    </w:p>
+    <w:p>
+      <w:r>
+        <w:t xml:space="preserve">Tu nota en el Desafío 01 es: </w:t>
+      </w:r>
+      <w:r>
+        <w:rPr>
+          <w:b/>
+          <w:bCs/>
+        </w:rPr>
+        <w:t>10</w:t>
+      </w:r>
+    </w:p>
+    <w:p>
+      <w:pPr>
+        <w:pBdr>
+          <w:bottom w:val="single" w:sz="6" w:space="1" w:color="auto"/>
+        </w:pBdr>
+      </w:pPr>
+    </w:p>
+    <w:p>
+      <w:pPr>
+        <w:rPr>
+          <w:rFonts w:ascii="Segoe UI Emoji" w:hAnsi="Segoe UI Emoji" w:cs="Segoe UI Emoji"/>
+          <w:b/>
+          <w:bCs/>
+        </w:rPr>
+      </w:pPr>
+      <w:r>
+        <w:rPr>
+          <w:rFonts w:ascii="Segoe UI Emoji" w:hAnsi="Segoe UI Emoji" w:cs="Segoe UI Emoji"/>
+          <w:b/>
+          <w:bCs/>
+        </w:rPr>
         <w:t xml:space="preserve"> </w:t>
       </w:r>
-      <w:proofErr w:type="spellStart"/>
-      <w:r>
-        <w:t>lang</w:t>
-      </w:r>
-      <w:proofErr w:type="spellEnd"/>
-      <w:r>
-        <w:t>="es"&gt;</w:t>
-      </w:r>
-    </w:p>
+      <w:r>
+        <w:rPr>
+          <w:rFonts w:ascii="Segoe UI Emoji" w:hAnsi="Segoe UI Emoji" w:cs="Segoe UI Emoji"/>
+          <w:b/>
+          <w:bCs/>
+        </w:rPr>
+        <w:t>Vegetti Gina</w:t>
+      </w:r>
+    </w:p>
+    <w:p>
+      <w:pPr>
+        <w:rPr>
+          <w:rFonts w:ascii="Segoe UI Emoji" w:hAnsi="Segoe UI Emoji" w:cs="Segoe UI Emoji"/>
+        </w:rPr>
+      </w:pPr>
+      <w:r>
+        <w:rPr>
+          <w:rFonts w:ascii="Segoe UI Emoji" w:hAnsi="Segoe UI Emoji" w:cs="Segoe UI Emoji"/>
+        </w:rPr>
+        <w:t>🎉</w:t>
+      </w:r>
+      <w:r>
+        <w:t xml:space="preserve">¡Felicitaciones por la entrega del Desafío 01! </w:t>
+      </w:r>
+      <w:r>
+        <w:rPr>
+          <w:rFonts w:ascii="Segoe UI Emoji" w:hAnsi="Segoe UI Emoji" w:cs="Segoe UI Emoji"/>
+        </w:rPr>
+        <w:t>🎉</w:t>
+      </w:r>
+    </w:p>
+    <w:p/>
+    <w:p>
+      <w:r>
+        <w:t>Primeramente, quería felicitarte por el trabajo que realizaste. Destaco el correcto manejo de etiquetas semánticas de estructura.</w:t>
+      </w:r>
+    </w:p>
+    <w:p>
+      <w:r>
+        <w:t>Aplicaste correctamente el orden de las etiquetas de encabezado y usaste bien listas desordenadas.</w:t>
+      </w:r>
+    </w:p>
+    <w:p/>
+    <w:p/>
+    <w:p>
+      <w:r>
+        <w:t>Observaciones a tu trabajo son:</w:t>
+      </w:r>
+    </w:p>
+    <w:p/>
+    <w:p/>
+    <w:p>
+      <w:pPr>
+        <w:pStyle w:val="Prrafodelista"/>
+        <w:numPr>
+          <w:ilvl w:val="0"/>
+          <w:numId w:val="2"/>
+        </w:numPr>
+      </w:pPr>
+      <w:r>
+        <w:t>Recordá cambiar el lenguaje a español &lt;html lang="es"&gt; porque esto le dice a los motores de búsqueda en que idioma esta tu sitio web.</w:t>
+      </w:r>
+    </w:p>
+    <w:p>
+      <w:pPr>
+        <w:pStyle w:val="Prrafodelista"/>
+      </w:pPr>
+    </w:p>
+    <w:p>
+      <w:pPr>
+        <w:pStyle w:val="Prrafodelista"/>
+      </w:pPr>
+    </w:p>
+    <w:p>
+      <w:pPr>
+        <w:pStyle w:val="Prrafodelista"/>
+        <w:numPr>
+          <w:ilvl w:val="0"/>
+          <w:numId w:val="2"/>
+        </w:numPr>
+      </w:pPr>
+      <w:r>
+        <w:t>Podes aplicar la etiqueta &lt;b&gt; a términos que solo queres resaltar con negrita visualmente sin darle valor semántico.</w:t>
+      </w:r>
+      <w:r>
+        <w:t xml:space="preserve"> También podes usar &lt;i&gt; para poner en itálica sin valor semántico.</w:t>
+      </w:r>
+    </w:p>
+    <w:p>
+      <w:pPr>
+        <w:pStyle w:val="Prrafodelista"/>
+      </w:pPr>
+    </w:p>
+    <w:p>
+      <w:pPr>
+        <w:pStyle w:val="Prrafodelista"/>
+      </w:pPr>
+    </w:p>
+    <w:p>
+      <w:pPr>
+        <w:pStyle w:val="Prrafodelista"/>
+        <w:numPr>
+          <w:ilvl w:val="0"/>
+          <w:numId w:val="2"/>
+        </w:numPr>
+      </w:pPr>
+      <w:r>
+        <w:t>Recordá que podes usar &lt;strong&gt; cuando queres poner estilo negrita y darle valor semántico a un texto o palabra clave. También podes usar &lt;em&gt; para ponerle estilo itálica con valor semántico.</w:t>
+      </w:r>
+    </w:p>
+    <w:p>
+      <w:pPr>
+        <w:pStyle w:val="Prrafodelista"/>
+      </w:pPr>
+    </w:p>
+    <w:p>
+      <w:pPr>
+        <w:pStyle w:val="Prrafodelista"/>
+      </w:pPr>
+    </w:p>
+    <w:p>
+      <w:pPr>
+        <w:pStyle w:val="Prrafodelista"/>
+        <w:numPr>
+          <w:ilvl w:val="0"/>
+          <w:numId w:val="2"/>
+        </w:numPr>
+      </w:pPr>
+      <w:r>
+        <w:t>El texto “</w:t>
+      </w:r>
+      <w:r>
+        <w:t>Resulta fundamental para una correcta toma de decisiones.</w:t>
+      </w:r>
+      <w:r>
+        <w:t>” No es un subtitulo, ahí iría mejor contenido por &lt;</w:t>
+      </w:r>
+      <w:r>
+        <w:t>strong</w:t>
+      </w:r>
+      <w:r>
+        <w:t>&gt;</w:t>
+      </w:r>
+    </w:p>
+    <w:p/>
     <w:p>
       <w:pPr>
         <w:pStyle w:val="Prrafodelista"/>
@@ -4575,14 +3564,545 @@
           <w:b/>
           <w:bCs/>
         </w:rPr>
-        <w:t>8</w:t>
-      </w:r>
-    </w:p>
-    <w:p/>
-    <w:p/>
-    <w:p/>
-    <w:p/>
-    <w:p/>
+        <w:t>9</w:t>
+      </w:r>
+    </w:p>
+    <w:p/>
+    <w:p>
+      <w:pPr>
+        <w:pBdr>
+          <w:bottom w:val="single" w:sz="6" w:space="1" w:color="auto"/>
+        </w:pBdr>
+      </w:pPr>
+    </w:p>
+    <w:p>
+      <w:pPr>
+        <w:rPr>
+          <w:rFonts w:ascii="Segoe UI Emoji" w:hAnsi="Segoe UI Emoji" w:cs="Segoe UI Emoji"/>
+          <w:b/>
+          <w:bCs/>
+        </w:rPr>
+      </w:pPr>
+      <w:r>
+        <w:rPr>
+          <w:rFonts w:ascii="Segoe UI Emoji" w:hAnsi="Segoe UI Emoji" w:cs="Segoe UI Emoji"/>
+          <w:b/>
+          <w:bCs/>
+        </w:rPr>
+        <w:t xml:space="preserve"> </w:t>
+      </w:r>
+      <w:r>
+        <w:rPr>
+          <w:rFonts w:ascii="Segoe UI Emoji" w:hAnsi="Segoe UI Emoji" w:cs="Segoe UI Emoji"/>
+          <w:b/>
+          <w:bCs/>
+        </w:rPr>
+        <w:t>Teves Maximiliano</w:t>
+      </w:r>
+    </w:p>
+    <w:p>
+      <w:pPr>
+        <w:rPr>
+          <w:rFonts w:ascii="Segoe UI Emoji" w:hAnsi="Segoe UI Emoji" w:cs="Segoe UI Emoji"/>
+        </w:rPr>
+      </w:pPr>
+      <w:r>
+        <w:rPr>
+          <w:rFonts w:ascii="Segoe UI Emoji" w:hAnsi="Segoe UI Emoji" w:cs="Segoe UI Emoji"/>
+        </w:rPr>
+        <w:t>🎉</w:t>
+      </w:r>
+      <w:r>
+        <w:t xml:space="preserve">¡Felicitaciones por la entrega del Desafío 01! </w:t>
+      </w:r>
+      <w:r>
+        <w:rPr>
+          <w:rFonts w:ascii="Segoe UI Emoji" w:hAnsi="Segoe UI Emoji" w:cs="Segoe UI Emoji"/>
+        </w:rPr>
+        <w:t>🎉</w:t>
+      </w:r>
+    </w:p>
+    <w:p/>
+    <w:p>
+      <w:r>
+        <w:lastRenderedPageBreak/>
+        <w:t>Primeramente, quería felicitarte por el trabajo que realizaste. Destaco el correcto manejo de etiquetas semánticas de estructura.</w:t>
+      </w:r>
+    </w:p>
+    <w:p>
+      <w:r>
+        <w:t>Aplicaste correctamente el orden de las etiquetas de encabezado y usaste bien listas desordenadas.</w:t>
+      </w:r>
+    </w:p>
+    <w:p/>
+    <w:p/>
+    <w:p>
+      <w:r>
+        <w:t>Observaciones a tu trabajo son:</w:t>
+      </w:r>
+    </w:p>
+    <w:p/>
+    <w:p/>
+    <w:p>
+      <w:pPr>
+        <w:pStyle w:val="Prrafodelista"/>
+        <w:numPr>
+          <w:ilvl w:val="0"/>
+          <w:numId w:val="2"/>
+        </w:numPr>
+      </w:pPr>
+      <w:r>
+        <w:t>Recordá cambiar el lenguaje a español &lt;html lang="es"&gt; porque esto le dice a los motores de búsqueda en que idioma esta tu sitio web.</w:t>
+      </w:r>
+    </w:p>
+    <w:p>
+      <w:pPr>
+        <w:pStyle w:val="Prrafodelista"/>
+      </w:pPr>
+    </w:p>
+    <w:p>
+      <w:pPr>
+        <w:pStyle w:val="Prrafodelista"/>
+      </w:pPr>
+    </w:p>
+    <w:p>
+      <w:pPr>
+        <w:pStyle w:val="Prrafodelista"/>
+        <w:numPr>
+          <w:ilvl w:val="0"/>
+          <w:numId w:val="1"/>
+        </w:numPr>
+      </w:pPr>
+      <w:r>
+        <w:t>Cuidado con el uso excesivo de etiquetas &lt;strong&gt; ya que si todo en nuestro documento es importante al final nada lo es.</w:t>
+      </w:r>
+    </w:p>
+    <w:p>
+      <w:pPr>
+        <w:pStyle w:val="Prrafodelista"/>
+      </w:pPr>
+    </w:p>
+    <w:p>
+      <w:pPr>
+        <w:pStyle w:val="Prrafodelista"/>
+      </w:pPr>
+      <w:r>
+        <w:t>Por ejemplo, en la parte del significado del término FODA que la primer letra del item que va en negrita podes utilizar en lugar de &lt;strong&gt; la etiqueta &lt;b&gt; que pone en negrita pero sin valor semántico (</w:t>
+      </w:r>
+      <w:r>
+        <w:rPr>
+          <w:b/>
+          <w:bCs/>
+        </w:rPr>
+        <w:t>F</w:t>
+      </w:r>
+      <w:r>
+        <w:t xml:space="preserve">ortalezas, </w:t>
+      </w:r>
+      <w:r>
+        <w:rPr>
+          <w:b/>
+          <w:bCs/>
+        </w:rPr>
+        <w:t>O</w:t>
+      </w:r>
+      <w:r>
+        <w:t>bjetivos, etc..).</w:t>
+      </w:r>
+    </w:p>
+    <w:p/>
+    <w:p>
+      <w:pPr>
+        <w:pStyle w:val="Prrafodelista"/>
+      </w:pPr>
+    </w:p>
+    <w:p>
+      <w:r>
+        <w:t xml:space="preserve">Tu nota en el Desafío 01 es: </w:t>
+      </w:r>
+      <w:r>
+        <w:rPr>
+          <w:b/>
+          <w:bCs/>
+        </w:rPr>
+        <w:t>10</w:t>
+      </w:r>
+    </w:p>
+    <w:p/>
+    <w:p>
+      <w:pPr>
+        <w:pBdr>
+          <w:bottom w:val="single" w:sz="6" w:space="1" w:color="auto"/>
+        </w:pBdr>
+      </w:pPr>
+    </w:p>
+    <w:p>
+      <w:pPr>
+        <w:rPr>
+          <w:rFonts w:ascii="Segoe UI Emoji" w:hAnsi="Segoe UI Emoji" w:cs="Segoe UI Emoji"/>
+          <w:b/>
+          <w:bCs/>
+        </w:rPr>
+      </w:pPr>
+      <w:r>
+        <w:rPr>
+          <w:rFonts w:ascii="Segoe UI Emoji" w:hAnsi="Segoe UI Emoji" w:cs="Segoe UI Emoji"/>
+          <w:b/>
+          <w:bCs/>
+        </w:rPr>
+        <w:t xml:space="preserve"> </w:t>
+      </w:r>
+      <w:r>
+        <w:rPr>
+          <w:rFonts w:ascii="Segoe UI Emoji" w:hAnsi="Segoe UI Emoji" w:cs="Segoe UI Emoji"/>
+          <w:b/>
+          <w:bCs/>
+        </w:rPr>
+        <w:t>Gonzalez Sindy</w:t>
+      </w:r>
+    </w:p>
+    <w:p>
+      <w:pPr>
+        <w:rPr>
+          <w:rFonts w:ascii="Segoe UI Emoji" w:hAnsi="Segoe UI Emoji" w:cs="Segoe UI Emoji"/>
+        </w:rPr>
+      </w:pPr>
+      <w:r>
+        <w:rPr>
+          <w:rFonts w:ascii="Segoe UI Emoji" w:hAnsi="Segoe UI Emoji" w:cs="Segoe UI Emoji"/>
+        </w:rPr>
+        <w:t>🎉</w:t>
+      </w:r>
+      <w:r>
+        <w:t xml:space="preserve">¡Felicitaciones por la entrega del Desafío 01! </w:t>
+      </w:r>
+      <w:r>
+        <w:rPr>
+          <w:rFonts w:ascii="Segoe UI Emoji" w:hAnsi="Segoe UI Emoji" w:cs="Segoe UI Emoji"/>
+        </w:rPr>
+        <w:t>🎉</w:t>
+      </w:r>
+    </w:p>
+    <w:p/>
+    <w:p>
+      <w:r>
+        <w:t>Primeramente, quería felicitarte por el trabajo que realizaste. Destaco el correcto manejo de etiquetas semánticas de estructura.</w:t>
+      </w:r>
+    </w:p>
+    <w:p>
+      <w:r>
+        <w:t>Aplicaste correctamente el orden de las etiquetas de encabezado y usaste bien listas desordenadas.</w:t>
+      </w:r>
+    </w:p>
+    <w:p/>
+    <w:p/>
+    <w:p>
+      <w:r>
+        <w:t>Observaciones a tu trabajo son:</w:t>
+      </w:r>
+    </w:p>
+    <w:p/>
+    <w:p/>
+    <w:p>
+      <w:pPr>
+        <w:pStyle w:val="Prrafodelista"/>
+        <w:numPr>
+          <w:ilvl w:val="0"/>
+          <w:numId w:val="2"/>
+        </w:numPr>
+      </w:pPr>
+      <w:r>
+        <w:t>Recordá cambiar el lenguaje a español &lt;html lang="es"&gt; porque esto le dice a los motores de búsqueda en que idioma esta tu sitio web.</w:t>
+      </w:r>
+    </w:p>
+    <w:p>
+      <w:pPr>
+        <w:pStyle w:val="Prrafodelista"/>
+      </w:pPr>
+    </w:p>
+    <w:p>
+      <w:pPr>
+        <w:pStyle w:val="Prrafodelista"/>
+      </w:pPr>
+    </w:p>
+    <w:p>
+      <w:pPr>
+        <w:pStyle w:val="Prrafodelista"/>
+        <w:numPr>
+          <w:ilvl w:val="0"/>
+          <w:numId w:val="1"/>
+        </w:numPr>
+      </w:pPr>
+      <w:r>
+        <w:lastRenderedPageBreak/>
+        <w:t>C</w:t>
+      </w:r>
+      <w:r>
+        <w:t>onviene usar etiquetas &lt;strong&gt; cuando queremos que el navegador tome como importante información o palabras que interpretamos claves del contenido de nuestra página, por ejemplo el texto “</w:t>
+      </w:r>
+      <w:r>
+        <w:t>Resulta fundamental para una correcta toma de decisiones.</w:t>
+      </w:r>
+      <w:r>
+        <w:t xml:space="preserve">” Puede estar contenido en &lt;strong&gt; </w:t>
+      </w:r>
+    </w:p>
+    <w:p>
+      <w:pPr>
+        <w:pStyle w:val="Prrafodelista"/>
+      </w:pPr>
+    </w:p>
+    <w:p>
+      <w:pPr>
+        <w:pStyle w:val="Prrafodelista"/>
+      </w:pPr>
+    </w:p>
+    <w:p>
+      <w:r>
+        <w:t xml:space="preserve">Tu nota en el Desafío 01 es: </w:t>
+      </w:r>
+      <w:r>
+        <w:rPr>
+          <w:b/>
+          <w:bCs/>
+        </w:rPr>
+        <w:t>10</w:t>
+      </w:r>
+    </w:p>
+    <w:p/>
+    <w:p>
+      <w:pPr>
+        <w:pBdr>
+          <w:bottom w:val="single" w:sz="6" w:space="1" w:color="auto"/>
+        </w:pBdr>
+      </w:pPr>
+    </w:p>
+    <w:p>
+      <w:pPr>
+        <w:rPr>
+          <w:rFonts w:ascii="Segoe UI Emoji" w:hAnsi="Segoe UI Emoji" w:cs="Segoe UI Emoji"/>
+          <w:b/>
+          <w:bCs/>
+        </w:rPr>
+      </w:pPr>
+      <w:r>
+        <w:rPr>
+          <w:rFonts w:ascii="Segoe UI Emoji" w:hAnsi="Segoe UI Emoji" w:cs="Segoe UI Emoji"/>
+          <w:b/>
+          <w:bCs/>
+        </w:rPr>
+        <w:t xml:space="preserve"> </w:t>
+      </w:r>
+      <w:r>
+        <w:rPr>
+          <w:rFonts w:ascii="Segoe UI Emoji" w:hAnsi="Segoe UI Emoji" w:cs="Segoe UI Emoji"/>
+          <w:b/>
+          <w:bCs/>
+        </w:rPr>
+        <w:t>De Oliveira Mariana</w:t>
+      </w:r>
+    </w:p>
+    <w:p>
+      <w:pPr>
+        <w:rPr>
+          <w:rFonts w:ascii="Segoe UI Emoji" w:hAnsi="Segoe UI Emoji" w:cs="Segoe UI Emoji"/>
+        </w:rPr>
+      </w:pPr>
+      <w:r>
+        <w:rPr>
+          <w:rFonts w:ascii="Segoe UI Emoji" w:hAnsi="Segoe UI Emoji" w:cs="Segoe UI Emoji"/>
+        </w:rPr>
+        <w:t>🎉</w:t>
+      </w:r>
+      <w:r>
+        <w:t xml:space="preserve">¡Felicitaciones por la entrega del Desafío 01! </w:t>
+      </w:r>
+      <w:r>
+        <w:rPr>
+          <w:rFonts w:ascii="Segoe UI Emoji" w:hAnsi="Segoe UI Emoji" w:cs="Segoe UI Emoji"/>
+        </w:rPr>
+        <w:t>🎉</w:t>
+      </w:r>
+    </w:p>
+    <w:p/>
+    <w:p>
+      <w:r>
+        <w:t>Primeramente, quería felicitarte por el trabajo que realizaste.</w:t>
+      </w:r>
+      <w:r>
+        <w:t xml:space="preserve"> El resultado renderizado no es una copia exacta de la imagen de referencia</w:t>
+      </w:r>
+      <w:r>
+        <w:t xml:space="preserve"> como se solicito en el enunciado,</w:t>
+      </w:r>
+      <w:r>
+        <w:t xml:space="preserve"> pero la estructura del documento es correcta, manejaste muy bien etiquetas semánticas.</w:t>
+      </w:r>
+    </w:p>
+    <w:p/>
+    <w:p>
+      <w:r>
+        <w:t>Aplicaste correctamente el orden de las etiquetas de encabezado y usaste bien listas desordenadas.</w:t>
+      </w:r>
+    </w:p>
+    <w:p/>
+    <w:p>
+      <w:r>
+        <w:t>Muy buen trabajo ¡</w:t>
+      </w:r>
+    </w:p>
+    <w:p>
+      <w:pPr>
+        <w:pStyle w:val="Prrafodelista"/>
+      </w:pPr>
+    </w:p>
+    <w:p>
+      <w:r>
+        <w:t xml:space="preserve">Tu nota en el Desafío 01 es: </w:t>
+      </w:r>
+      <w:r>
+        <w:rPr>
+          <w:b/>
+          <w:bCs/>
+        </w:rPr>
+        <w:t>10</w:t>
+      </w:r>
+    </w:p>
+    <w:p/>
+    <w:p>
+      <w:pPr>
+        <w:pBdr>
+          <w:bottom w:val="single" w:sz="6" w:space="1" w:color="auto"/>
+        </w:pBdr>
+      </w:pPr>
+    </w:p>
+    <w:p>
+      <w:pPr>
+        <w:rPr>
+          <w:rFonts w:ascii="Segoe UI Emoji" w:hAnsi="Segoe UI Emoji" w:cs="Segoe UI Emoji"/>
+          <w:b/>
+          <w:bCs/>
+        </w:rPr>
+      </w:pPr>
+      <w:r>
+        <w:rPr>
+          <w:rFonts w:ascii="Segoe UI Emoji" w:hAnsi="Segoe UI Emoji" w:cs="Segoe UI Emoji"/>
+          <w:b/>
+          <w:bCs/>
+        </w:rPr>
+        <w:t xml:space="preserve"> </w:t>
+      </w:r>
+      <w:r>
+        <w:rPr>
+          <w:rFonts w:ascii="Segoe UI Emoji" w:hAnsi="Segoe UI Emoji" w:cs="Segoe UI Emoji"/>
+          <w:b/>
+          <w:bCs/>
+        </w:rPr>
+        <w:t>Rodriguez David</w:t>
+      </w:r>
+    </w:p>
+    <w:p>
+      <w:pPr>
+        <w:rPr>
+          <w:rFonts w:ascii="Segoe UI Emoji" w:hAnsi="Segoe UI Emoji" w:cs="Segoe UI Emoji"/>
+        </w:rPr>
+      </w:pPr>
+      <w:r>
+        <w:rPr>
+          <w:rFonts w:ascii="Segoe UI Emoji" w:hAnsi="Segoe UI Emoji" w:cs="Segoe UI Emoji"/>
+        </w:rPr>
+        <w:t>🎉</w:t>
+      </w:r>
+      <w:r>
+        <w:t xml:space="preserve">¡Felicitaciones por la entrega del Desafío 01! </w:t>
+      </w:r>
+      <w:r>
+        <w:rPr>
+          <w:rFonts w:ascii="Segoe UI Emoji" w:hAnsi="Segoe UI Emoji" w:cs="Segoe UI Emoji"/>
+        </w:rPr>
+        <w:t>🎉</w:t>
+      </w:r>
+    </w:p>
+    <w:p/>
+    <w:p>
+      <w:r>
+        <w:t>Primeramente, quería felicitarte por el trabajo que realizaste. Destaco el correcto manejo de etiquetas semánticas de estructura.</w:t>
+      </w:r>
+    </w:p>
+    <w:p/>
+    <w:p>
+      <w:r>
+        <w:t>Aplicaste correctamente el orden de las etiquetas de encabezado y usaste bien listas desordenadas.</w:t>
+      </w:r>
+    </w:p>
+    <w:p/>
+    <w:p>
+      <w:r>
+        <w:t>Observaciones a tu trabajo son:</w:t>
+      </w:r>
+    </w:p>
+    <w:p/>
+    <w:p/>
+    <w:p>
+      <w:pPr>
+        <w:pStyle w:val="Prrafodelista"/>
+        <w:numPr>
+          <w:ilvl w:val="0"/>
+          <w:numId w:val="2"/>
+        </w:numPr>
+      </w:pPr>
+      <w:r>
+        <w:t>Recordá cambiar el lenguaje a español &lt;html lang="es"&gt; porque esto le dice a los motores de búsqueda en que idioma esta tu sitio web</w:t>
+      </w:r>
+      <w:r>
+        <w:t>.</w:t>
+      </w:r>
+    </w:p>
+    <w:p>
+      <w:pPr>
+        <w:pStyle w:val="Prrafodelista"/>
+      </w:pPr>
+    </w:p>
+    <w:p>
+      <w:pPr>
+        <w:pStyle w:val="Prrafodelista"/>
+      </w:pPr>
+    </w:p>
+    <w:p>
+      <w:pPr>
+        <w:pStyle w:val="Prrafodelista"/>
+        <w:numPr>
+          <w:ilvl w:val="0"/>
+          <w:numId w:val="2"/>
+        </w:numPr>
+      </w:pPr>
+      <w:r>
+        <w:t>Recordá que podes usar &lt;strong&gt; cuando queres poner estilo negrita y darle valor semántico a un texto o palabra clave. También podes usar &lt;em&gt; para ponerle estilo itálica con valor semántico.</w:t>
+      </w:r>
+    </w:p>
+    <w:p>
+      <w:pPr>
+        <w:pStyle w:val="Prrafodelista"/>
+      </w:pPr>
+    </w:p>
+    <w:p/>
+    <w:p>
+      <w:pPr>
+        <w:pStyle w:val="Prrafodelista"/>
+      </w:pPr>
+    </w:p>
+    <w:p>
+      <w:r>
+        <w:t xml:space="preserve">Tu nota en el Desafío 01 es: </w:t>
+      </w:r>
+      <w:r>
+        <w:rPr>
+          <w:b/>
+          <w:bCs/>
+        </w:rPr>
+        <w:t>10</w:t>
+      </w:r>
+    </w:p>
     <w:p/>
     <w:sectPr>
       <w:pgSz w:w="11906" w:h="16838"/>
@@ -5463,7 +4983,7 @@
   <w:style w:type="paragraph" w:default="1" w:styleId="Normal">
     <w:name w:val="Normal"/>
     <w:qFormat/>
-    <w:rsid w:val="004B7192"/>
+    <w:rsid w:val="00852552"/>
   </w:style>
   <w:style w:type="character" w:default="1" w:styleId="Fuentedeprrafopredeter">
     <w:name w:val="Default Paragraph Font"/>

</xml_diff>

<commit_message>
CORRECCION Matias Villalba - OK
</commit_message>
<xml_diff>
--- a/Desafios/Notas y Devoluciones.docx
+++ b/Desafios/Notas y Devoluciones.docx
@@ -6794,10 +6794,7 @@
     <w:p/>
     <w:p>
       <w:r>
-        <w:t>Primeramente, quería felicitarte por el trabajo que realizaste. Destaco el correcto manejo de eti</w:t>
-      </w:r>
-      <w:r>
-        <w:t>quetas semánticas de estructura, aplicaste correctamente listas desordenadas y manejaste bien los textos contenidos en su etiqueta correspondiente.</w:t>
+        <w:t>Primeramente, quería felicitarte por el trabajo que realizaste. Destaco el correcto manejo de etiquetas semánticas de estructura, aplicaste correctamente listas desordenadas y manejaste bien los textos contenidos en su etiqueta correspondiente.</w:t>
       </w:r>
     </w:p>
     <w:p/>
@@ -6869,16 +6866,7 @@
         </w:numPr>
       </w:pPr>
       <w:r>
-        <w:t>En</w:t>
-      </w:r>
-      <w:r>
-        <w:t xml:space="preserve"> la parte del significado del térmi</w:t>
-      </w:r>
-      <w:r>
-        <w:t xml:space="preserve">no FODA que la primera letra de la palabra </w:t>
-      </w:r>
-      <w:r>
-        <w:t xml:space="preserve">va en negrita </w:t>
+        <w:t xml:space="preserve">En la parte del significado del término FODA que la primera letra de la palabra va en negrita </w:t>
       </w:r>
       <w:proofErr w:type="spellStart"/>
       <w:r>
@@ -6886,16 +6874,7 @@
       </w:r>
       <w:proofErr w:type="spellEnd"/>
       <w:r>
-        <w:t xml:space="preserve"> utilizar </w:t>
-      </w:r>
-      <w:r>
-        <w:t xml:space="preserve">la etiqueta &lt;b&gt; que pone en </w:t>
-      </w:r>
-      <w:r>
-        <w:t>negrita,</w:t>
-      </w:r>
-      <w:r>
-        <w:t xml:space="preserve"> pero sin valor semántico (</w:t>
+        <w:t xml:space="preserve"> utilizar la etiqueta &lt;b&gt; que pone en negrita, pero sin valor semántico (</w:t>
       </w:r>
       <w:r>
         <w:rPr>
@@ -6958,11 +6937,421 @@
         </w:rPr>
         <w:t>9</w:t>
       </w:r>
+    </w:p>
+    <w:p/>
+    <w:p>
+      <w:pPr>
+        <w:pBdr>
+          <w:bottom w:val="single" w:sz="6" w:space="1" w:color="auto"/>
+        </w:pBdr>
+      </w:pPr>
+    </w:p>
+    <w:p>
+      <w:pPr>
+        <w:rPr>
+          <w:rFonts w:ascii="Segoe UI Emoji" w:hAnsi="Segoe UI Emoji" w:cs="Segoe UI Emoji"/>
+          <w:b/>
+          <w:bCs/>
+        </w:rPr>
+      </w:pPr>
+      <w:r>
+        <w:rPr>
+          <w:rFonts w:ascii="Segoe UI Emoji" w:hAnsi="Segoe UI Emoji" w:cs="Segoe UI Emoji"/>
+          <w:b/>
+          <w:bCs/>
+        </w:rPr>
+        <w:t xml:space="preserve"> Villalba </w:t>
+      </w:r>
+      <w:proofErr w:type="spellStart"/>
+      <w:r>
+        <w:rPr>
+          <w:rFonts w:ascii="Segoe UI Emoji" w:hAnsi="Segoe UI Emoji" w:cs="Segoe UI Emoji"/>
+          <w:b/>
+          <w:bCs/>
+        </w:rPr>
+        <w:t>Matias</w:t>
+      </w:r>
+      <w:proofErr w:type="spellEnd"/>
+    </w:p>
+    <w:p>
+      <w:pPr>
+        <w:rPr>
+          <w:rFonts w:ascii="Segoe UI Emoji" w:hAnsi="Segoe UI Emoji" w:cs="Segoe UI Emoji"/>
+        </w:rPr>
+      </w:pPr>
+      <w:proofErr w:type="gramStart"/>
+      <w:r>
+        <w:rPr>
+          <w:rFonts w:ascii="Segoe UI Emoji" w:hAnsi="Segoe UI Emoji" w:cs="Segoe UI Emoji"/>
+        </w:rPr>
+        <w:t>🎉</w:t>
+      </w:r>
+      <w:r>
+        <w:t>¡</w:t>
+      </w:r>
+      <w:proofErr w:type="gramEnd"/>
+      <w:r>
+        <w:t xml:space="preserve">Felicitaciones por la entrega del Desafío 01! </w:t>
+      </w:r>
+      <w:r>
+        <w:rPr>
+          <w:rFonts w:ascii="Segoe UI Emoji" w:hAnsi="Segoe UI Emoji" w:cs="Segoe UI Emoji"/>
+        </w:rPr>
+        <w:t>🎉</w:t>
+      </w:r>
+    </w:p>
+    <w:p/>
+    <w:p>
+      <w:r>
+        <w:t xml:space="preserve">Hola </w:t>
+      </w:r>
+      <w:proofErr w:type="spellStart"/>
+      <w:r>
+        <w:t>Matias</w:t>
+      </w:r>
+      <w:proofErr w:type="spellEnd"/>
+      <w:r>
+        <w:t xml:space="preserve">, </w:t>
+      </w:r>
+      <w:r>
+        <w:t xml:space="preserve">primero </w:t>
+      </w:r>
+      <w:r>
+        <w:t>quería felicitarte por el trabajo que realizaste. Destaco el correcto manejo de eti</w:t>
+      </w:r>
+      <w:r>
+        <w:t xml:space="preserve">quetas semánticas de estructura del documento </w:t>
+      </w:r>
+    </w:p>
+    <w:p>
+      <w:r>
+        <w:t>Aplicaste correctamente el orden de las etiquetas de encabezado</w:t>
+      </w:r>
+      <w:r>
+        <w:t>(</w:t>
+      </w:r>
+      <w:proofErr w:type="spellStart"/>
+      <w:r>
+        <w:t>headers</w:t>
+      </w:r>
+      <w:proofErr w:type="spellEnd"/>
+      <w:r>
+        <w:t>)</w:t>
+      </w:r>
+      <w:r>
+        <w:t xml:space="preserve"> y usaste bien listas desordenadas.</w:t>
+      </w:r>
+    </w:p>
+    <w:p>
+      <w:r>
+        <w:t>El manejo de textos correcto con su correspondiente etiqueta &lt;p&gt;</w:t>
+      </w:r>
+    </w:p>
+    <w:p/>
+    <w:p/>
+    <w:p>
+      <w:r>
+        <w:lastRenderedPageBreak/>
+        <w:t>Observaciones a tu trabajo son:</w:t>
+      </w:r>
+    </w:p>
+    <w:p/>
+    <w:p/>
+    <w:p/>
+    <w:p>
+      <w:pPr>
+        <w:pStyle w:val="Prrafodelista"/>
+        <w:numPr>
+          <w:ilvl w:val="0"/>
+          <w:numId w:val="2"/>
+        </w:numPr>
+      </w:pPr>
+      <w:proofErr w:type="spellStart"/>
+      <w:r>
+        <w:t>Recordá</w:t>
+      </w:r>
+      <w:proofErr w:type="spellEnd"/>
+      <w:r>
+        <w:t xml:space="preserve"> cambiar el lenguaje a español &lt;</w:t>
+      </w:r>
+      <w:proofErr w:type="spellStart"/>
+      <w:r>
+        <w:t>html</w:t>
+      </w:r>
+      <w:proofErr w:type="spellEnd"/>
+      <w:r>
+        <w:t xml:space="preserve"> </w:t>
+      </w:r>
+      <w:proofErr w:type="spellStart"/>
+      <w:r>
+        <w:t>lang</w:t>
+      </w:r>
+      <w:proofErr w:type="spellEnd"/>
+      <w:r>
+        <w:t xml:space="preserve">="es"&gt; porque esto </w:t>
+      </w:r>
+      <w:proofErr w:type="gramStart"/>
+      <w:r>
+        <w:t>le</w:t>
+      </w:r>
+      <w:proofErr w:type="gramEnd"/>
+      <w:r>
+        <w:t xml:space="preserve"> dice a los motores de búsqueda en que idioma esta tu sitio web.</w:t>
+      </w:r>
+    </w:p>
+    <w:p>
+      <w:pPr>
+        <w:pStyle w:val="Prrafodelista"/>
+      </w:pPr>
+    </w:p>
+    <w:p>
+      <w:pPr>
+        <w:pStyle w:val="Prrafodelista"/>
+      </w:pPr>
+    </w:p>
+    <w:p>
+      <w:pPr>
+        <w:pStyle w:val="Prrafodelista"/>
+      </w:pPr>
+    </w:p>
+    <w:p>
+      <w:pPr>
+        <w:pStyle w:val="Prrafodelista"/>
+      </w:pPr>
+    </w:p>
+    <w:p>
+      <w:pPr>
+        <w:pStyle w:val="Prrafodelista"/>
+        <w:numPr>
+          <w:ilvl w:val="0"/>
+          <w:numId w:val="2"/>
+        </w:numPr>
+      </w:pPr>
+      <w:r>
+        <w:t xml:space="preserve">Podes aplicar la etiqueta &lt;b&gt; a términos que solo </w:t>
+      </w:r>
+      <w:proofErr w:type="spellStart"/>
+      <w:r>
+        <w:t>queres</w:t>
+      </w:r>
+      <w:proofErr w:type="spellEnd"/>
+      <w:r>
+        <w:t xml:space="preserve"> resaltar con negrita visualme</w:t>
+      </w:r>
+      <w:r>
+        <w:t>nte sin darle valor semántico, t</w:t>
+      </w:r>
+      <w:r>
+        <w:t xml:space="preserve">ambién </w:t>
+      </w:r>
+      <w:proofErr w:type="gramStart"/>
+      <w:r>
+        <w:t>podes</w:t>
+      </w:r>
+      <w:proofErr w:type="gramEnd"/>
+      <w:r>
+        <w:t xml:space="preserve"> usar &lt;i&gt; para poner</w:t>
+      </w:r>
+      <w:r>
+        <w:t xml:space="preserve"> en itálica sin valor semántico, </w:t>
+      </w:r>
+      <w:proofErr w:type="spellStart"/>
+      <w:r>
+        <w:t>osea</w:t>
+      </w:r>
+      <w:proofErr w:type="spellEnd"/>
+      <w:r>
+        <w:t xml:space="preserve"> cuando </w:t>
+      </w:r>
+      <w:proofErr w:type="spellStart"/>
+      <w:r>
+        <w:t>queres</w:t>
+      </w:r>
+      <w:proofErr w:type="spellEnd"/>
+      <w:r>
+        <w:t xml:space="preserve"> resaltar solo por una cuestión de estética visual.</w:t>
+      </w:r>
+    </w:p>
+    <w:p>
+      <w:pPr>
+        <w:pStyle w:val="Prrafodelista"/>
+      </w:pPr>
+    </w:p>
+    <w:p>
+      <w:pPr>
+        <w:pStyle w:val="Prrafodelista"/>
+      </w:pPr>
+    </w:p>
+    <w:p>
+      <w:pPr>
+        <w:pStyle w:val="Prrafodelista"/>
+      </w:pPr>
+      <w:r>
+        <w:t xml:space="preserve">Por ejemplo, en la parte del significado del término FODA que la </w:t>
+      </w:r>
+      <w:proofErr w:type="gramStart"/>
+      <w:r>
+        <w:t>primer letra</w:t>
+      </w:r>
+      <w:proofErr w:type="gramEnd"/>
+      <w:r>
+        <w:t xml:space="preserve"> del </w:t>
+      </w:r>
+      <w:proofErr w:type="spellStart"/>
+      <w:r>
+        <w:t>item</w:t>
+      </w:r>
+      <w:proofErr w:type="spellEnd"/>
+      <w:r>
+        <w:t xml:space="preserve"> que va en negrita pode</w:t>
+      </w:r>
+      <w:r>
+        <w:t xml:space="preserve">s utilizar </w:t>
+      </w:r>
+      <w:r>
+        <w:t>la etiqueta &lt;b&gt; que p</w:t>
+      </w:r>
+      <w:r>
+        <w:t>one en negrita pero por una cuestión puramente estética</w:t>
+      </w:r>
+      <w:r>
+        <w:t xml:space="preserve"> (</w:t>
+      </w:r>
+      <w:r>
+        <w:rPr>
+          <w:b/>
+          <w:bCs/>
+        </w:rPr>
+        <w:t>F</w:t>
+      </w:r>
+      <w:r>
+        <w:t xml:space="preserve">ortalezas, </w:t>
+      </w:r>
+      <w:r>
+        <w:rPr>
+          <w:b/>
+          <w:bCs/>
+        </w:rPr>
+        <w:t>O</w:t>
+      </w:r>
+      <w:r>
+        <w:t>bjetivos, etc..).</w:t>
+      </w:r>
+    </w:p>
+    <w:p>
+      <w:pPr>
+        <w:pStyle w:val="Prrafodelista"/>
+      </w:pPr>
+    </w:p>
+    <w:p>
+      <w:pPr>
+        <w:pStyle w:val="Prrafodelista"/>
+      </w:pPr>
+    </w:p>
+    <w:p>
+      <w:pPr>
+        <w:pStyle w:val="Prrafodelista"/>
+      </w:pPr>
+    </w:p>
+    <w:p>
+      <w:pPr>
+        <w:pStyle w:val="Prrafodelista"/>
+      </w:pPr>
+    </w:p>
+    <w:p>
+      <w:pPr>
+        <w:pStyle w:val="Prrafodelista"/>
+        <w:numPr>
+          <w:ilvl w:val="0"/>
+          <w:numId w:val="2"/>
+        </w:numPr>
+      </w:pPr>
+      <w:r>
+        <w:t>P</w:t>
+      </w:r>
+      <w:r>
+        <w:t>odes usar &lt;</w:t>
+      </w:r>
+      <w:proofErr w:type="spellStart"/>
+      <w:r>
+        <w:t>strong</w:t>
+      </w:r>
+      <w:proofErr w:type="spellEnd"/>
+      <w:r>
+        <w:t xml:space="preserve">&gt; cuando </w:t>
+      </w:r>
+      <w:proofErr w:type="spellStart"/>
+      <w:r>
+        <w:t>queres</w:t>
+      </w:r>
+      <w:proofErr w:type="spellEnd"/>
+      <w:r>
+        <w:t xml:space="preserve"> poner </w:t>
+      </w:r>
+      <w:proofErr w:type="gramStart"/>
+      <w:r>
+        <w:t>estilo negrita</w:t>
+      </w:r>
+      <w:proofErr w:type="gramEnd"/>
+      <w:r>
+        <w:t xml:space="preserve"> y darle valor semántico a un texto o palabra clave. También </w:t>
+      </w:r>
+      <w:proofErr w:type="spellStart"/>
+      <w:r>
+        <w:t>podés</w:t>
+      </w:r>
+      <w:proofErr w:type="spellEnd"/>
+      <w:r>
+        <w:t xml:space="preserve"> usar &lt;</w:t>
+      </w:r>
+      <w:proofErr w:type="spellStart"/>
+      <w:r>
+        <w:t>em</w:t>
+      </w:r>
+      <w:proofErr w:type="spellEnd"/>
+      <w:r>
+        <w:t xml:space="preserve">&gt; para ponerle </w:t>
+      </w:r>
+      <w:proofErr w:type="gramStart"/>
+      <w:r>
+        <w:t>est</w:t>
+      </w:r>
+      <w:r>
+        <w:t>ilo itálica</w:t>
+      </w:r>
+      <w:proofErr w:type="gramEnd"/>
+      <w:r>
+        <w:t xml:space="preserve"> con valor semántico, </w:t>
+      </w:r>
+      <w:proofErr w:type="spellStart"/>
+      <w:r>
+        <w:t>osea</w:t>
+      </w:r>
+      <w:proofErr w:type="spellEnd"/>
+      <w:r>
+        <w:t xml:space="preserve"> los usas cuando </w:t>
+      </w:r>
+      <w:proofErr w:type="spellStart"/>
+      <w:r>
+        <w:t>queres</w:t>
+      </w:r>
+      <w:proofErr w:type="spellEnd"/>
+      <w:r>
+        <w:t xml:space="preserve"> que el navegador </w:t>
+      </w:r>
+      <w:r>
+        <w:t>lo tome como referencia importante en las búsquedas y para mejorar la accesibilidad.</w:t>
+      </w:r>
+    </w:p>
+    <w:p/>
+    <w:p/>
+    <w:p>
+      <w:r>
+        <w:t>Nota: 10</w:t>
+      </w:r>
       <w:bookmarkStart w:id="0" w:name="_GoBack"/>
       <w:bookmarkEnd w:id="0"/>
     </w:p>
-    <w:p/>
-    <w:p/>
     <w:sectPr>
       <w:pgSz w:w="11906" w:h="16838"/>
       <w:pgMar w:top="426" w:right="1701" w:bottom="709" w:left="1701" w:header="708" w:footer="708" w:gutter="0"/>

</xml_diff>

<commit_message>
CLase 8 - llegue 13:41 min
</commit_message>
<xml_diff>
--- a/Desafios/Notas y Devoluciones.docx
+++ b/Desafios/Notas y Devoluciones.docx
@@ -7011,24 +7011,12 @@
       </w:r>
       <w:proofErr w:type="spellEnd"/>
       <w:r>
-        <w:t xml:space="preserve">, </w:t>
-      </w:r>
-      <w:r>
-        <w:t xml:space="preserve">primero </w:t>
-      </w:r>
-      <w:r>
-        <w:t>quería felicitarte por el trabajo que realizaste. Destaco el correcto manejo de eti</w:t>
-      </w:r>
-      <w:r>
-        <w:t xml:space="preserve">quetas semánticas de estructura del documento </w:t>
-      </w:r>
-    </w:p>
-    <w:p>
-      <w:r>
-        <w:t>Aplicaste correctamente el orden de las etiquetas de encabezado</w:t>
-      </w:r>
-      <w:r>
-        <w:t>(</w:t>
+        <w:t xml:space="preserve">, primero quería felicitarte por el trabajo que realizaste. Destaco el correcto manejo de etiquetas semánticas de estructura del documento </w:t>
+      </w:r>
+    </w:p>
+    <w:p>
+      <w:r>
+        <w:t>Aplicaste correctamente el orden de las etiquetas de encabezado(</w:t>
       </w:r>
       <w:proofErr w:type="spellStart"/>
       <w:r>
@@ -7036,10 +7024,7 @@
       </w:r>
       <w:proofErr w:type="spellEnd"/>
       <w:r>
-        <w:t>)</w:t>
-      </w:r>
-      <w:r>
-        <w:t xml:space="preserve"> y usaste bien listas desordenadas.</w:t>
+        <w:t>) y usaste bien listas desordenadas.</w:t>
       </w:r>
     </w:p>
     <w:p>
@@ -7136,13 +7121,7 @@
       </w:r>
       <w:proofErr w:type="spellEnd"/>
       <w:r>
-        <w:t xml:space="preserve"> resaltar con negrita visualme</w:t>
-      </w:r>
-      <w:r>
-        <w:t>nte sin darle valor semántico, t</w:t>
-      </w:r>
-      <w:r>
-        <w:t xml:space="preserve">ambién </w:t>
+        <w:t xml:space="preserve"> resaltar con negrita visualmente sin darle valor semántico, también </w:t>
       </w:r>
       <w:proofErr w:type="gramStart"/>
       <w:r>
@@ -7150,10 +7129,7 @@
       </w:r>
       <w:proofErr w:type="gramEnd"/>
       <w:r>
-        <w:t xml:space="preserve"> usar &lt;i&gt; para poner</w:t>
-      </w:r>
-      <w:r>
-        <w:t xml:space="preserve"> en itálica sin valor semántico, </w:t>
+        <w:t xml:space="preserve"> usar &lt;i&gt; para poner en itálica sin valor semántico, </w:t>
       </w:r>
       <w:proofErr w:type="spellStart"/>
       <w:r>
@@ -7203,19 +7179,7 @@
       </w:r>
       <w:proofErr w:type="spellEnd"/>
       <w:r>
-        <w:t xml:space="preserve"> que va en negrita pode</w:t>
-      </w:r>
-      <w:r>
-        <w:t xml:space="preserve">s utilizar </w:t>
-      </w:r>
-      <w:r>
-        <w:t>la etiqueta &lt;b&gt; que p</w:t>
-      </w:r>
-      <w:r>
-        <w:t>one en negrita pero por una cuestión puramente estética</w:t>
-      </w:r>
-      <w:r>
-        <w:t xml:space="preserve"> (</w:t>
+        <w:t xml:space="preserve"> que va en negrita podes utilizar la etiqueta &lt;b&gt; que pone en negrita pero por una cuestión puramente estética (</w:t>
       </w:r>
       <w:r>
         <w:rPr>
@@ -7267,10 +7231,7 @@
         </w:numPr>
       </w:pPr>
       <w:r>
-        <w:t>P</w:t>
-      </w:r>
-      <w:r>
-        <w:t>odes usar &lt;</w:t>
+        <w:t>Podes usar &lt;</w:t>
       </w:r>
       <w:proofErr w:type="spellStart"/>
       <w:r>
@@ -7314,10 +7275,7 @@
       </w:r>
       <w:proofErr w:type="gramStart"/>
       <w:r>
-        <w:t>est</w:t>
-      </w:r>
-      <w:r>
-        <w:t>ilo itálica</w:t>
+        <w:t>estilo itálica</w:t>
       </w:r>
       <w:proofErr w:type="gramEnd"/>
       <w:r>
@@ -7348,10 +7306,831 @@
     <w:p>
       <w:r>
         <w:t>Nota: 10</w:t>
+      </w:r>
+    </w:p>
+    <w:p/>
+    <w:p>
+      <w:pPr>
+        <w:pBdr>
+          <w:bottom w:val="single" w:sz="6" w:space="1" w:color="auto"/>
+        </w:pBdr>
+      </w:pPr>
+    </w:p>
+    <w:p>
+      <w:pPr>
+        <w:rPr>
+          <w:rFonts w:ascii="Segoe UI Emoji" w:hAnsi="Segoe UI Emoji" w:cs="Segoe UI Emoji"/>
+          <w:b/>
+          <w:bCs/>
+        </w:rPr>
+      </w:pPr>
+      <w:r>
+        <w:rPr>
+          <w:rFonts w:ascii="Segoe UI Emoji" w:hAnsi="Segoe UI Emoji" w:cs="Segoe UI Emoji"/>
+          <w:b/>
+          <w:bCs/>
+        </w:rPr>
+        <w:t xml:space="preserve"> </w:t>
+      </w:r>
+      <w:proofErr w:type="spellStart"/>
+      <w:r>
+        <w:rPr>
+          <w:rFonts w:ascii="Segoe UI Emoji" w:hAnsi="Segoe UI Emoji" w:cs="Segoe UI Emoji"/>
+          <w:b/>
+          <w:bCs/>
+        </w:rPr>
+        <w:t>Sakalauskas</w:t>
+      </w:r>
+      <w:proofErr w:type="spellEnd"/>
+      <w:r>
+        <w:rPr>
+          <w:rFonts w:ascii="Segoe UI Emoji" w:hAnsi="Segoe UI Emoji" w:cs="Segoe UI Emoji"/>
+          <w:b/>
+          <w:bCs/>
+        </w:rPr>
+        <w:t xml:space="preserve"> Tadeo</w:t>
+      </w:r>
+    </w:p>
+    <w:p>
+      <w:pPr>
+        <w:rPr>
+          <w:rFonts w:ascii="Segoe UI Emoji" w:hAnsi="Segoe UI Emoji" w:cs="Segoe UI Emoji"/>
+        </w:rPr>
+      </w:pPr>
+      <w:proofErr w:type="gramStart"/>
+      <w:r>
+        <w:rPr>
+          <w:rFonts w:ascii="Segoe UI Emoji" w:hAnsi="Segoe UI Emoji" w:cs="Segoe UI Emoji"/>
+        </w:rPr>
+        <w:t>🎉</w:t>
+      </w:r>
+      <w:r>
+        <w:t>¡</w:t>
+      </w:r>
+      <w:proofErr w:type="gramEnd"/>
+      <w:r>
+        <w:t xml:space="preserve">Felicitaciones por la entrega del Desafío 01! </w:t>
+      </w:r>
+      <w:r>
+        <w:rPr>
+          <w:rFonts w:ascii="Segoe UI Emoji" w:hAnsi="Segoe UI Emoji" w:cs="Segoe UI Emoji"/>
+        </w:rPr>
+        <w:t>🎉</w:t>
+      </w:r>
+    </w:p>
+    <w:p/>
+    <w:p>
+      <w:r>
+        <w:t>Hola Tadeo</w:t>
+      </w:r>
+      <w:r>
+        <w:t>, primero quería felicitar</w:t>
+      </w:r>
+      <w:r>
+        <w:t xml:space="preserve">te por el compromiso en realizar el trabajo. Destaco la correcta estructura principal del documento </w:t>
+      </w:r>
+      <w:proofErr w:type="spellStart"/>
+      <w:r>
+        <w:t>html</w:t>
+      </w:r>
+      <w:proofErr w:type="spellEnd"/>
+      <w:r>
+        <w:t xml:space="preserve"> (head, </w:t>
+      </w:r>
+      <w:proofErr w:type="spellStart"/>
+      <w:r>
+        <w:t>body</w:t>
+      </w:r>
+      <w:proofErr w:type="spellEnd"/>
+      <w:r>
+        <w:t>), también indicar que el lenguaje de la página es español es correcto (</w:t>
+      </w:r>
+      <w:r>
+        <w:t>&lt;</w:t>
+      </w:r>
+      <w:proofErr w:type="spellStart"/>
+      <w:r>
+        <w:t>html</w:t>
+      </w:r>
+      <w:proofErr w:type="spellEnd"/>
+      <w:r>
+        <w:t xml:space="preserve"> </w:t>
+      </w:r>
+      <w:proofErr w:type="spellStart"/>
+      <w:r>
+        <w:t>lang</w:t>
+      </w:r>
+      <w:proofErr w:type="spellEnd"/>
+      <w:r>
+        <w:t>="es"&gt;</w:t>
+      </w:r>
+      <w:r>
+        <w:t>).</w:t>
+      </w:r>
+    </w:p>
+    <w:p/>
+    <w:p>
+      <w:r>
+        <w:t>Observaciones a tu trabajo son:</w:t>
+      </w:r>
+    </w:p>
+    <w:p/>
+    <w:p/>
+    <w:p/>
+    <w:p>
+      <w:pPr>
+        <w:pStyle w:val="Prrafodelista"/>
+      </w:pPr>
+    </w:p>
+    <w:p>
+      <w:pPr>
+        <w:pStyle w:val="Prrafodelista"/>
+      </w:pPr>
+    </w:p>
+    <w:p>
+      <w:pPr>
+        <w:pStyle w:val="Prrafodelista"/>
+      </w:pPr>
+    </w:p>
+    <w:p>
+      <w:pPr>
+        <w:pStyle w:val="Prrafodelista"/>
+      </w:pPr>
+    </w:p>
+    <w:p>
+      <w:pPr>
+        <w:pStyle w:val="Prrafodelista"/>
+        <w:numPr>
+          <w:ilvl w:val="0"/>
+          <w:numId w:val="2"/>
+        </w:numPr>
+      </w:pPr>
+      <w:r>
+        <w:t>La parte del texto que indica que significa el termino FODA la manejaste con etiquetas &lt;p&gt;, ahí como es una lista desordenada va con:</w:t>
+      </w:r>
+    </w:p>
+    <w:p>
+      <w:pPr>
+        <w:pStyle w:val="Prrafodelista"/>
+        <w:ind w:left="1440"/>
+      </w:pPr>
+      <w:r>
+        <w:t>&lt;</w:t>
+      </w:r>
+      <w:proofErr w:type="spellStart"/>
+      <w:r>
+        <w:t>ul</w:t>
+      </w:r>
+      <w:proofErr w:type="spellEnd"/>
+      <w:r>
+        <w:t>&gt;</w:t>
+      </w:r>
+    </w:p>
+    <w:p>
+      <w:r>
+        <w:t xml:space="preserve">                                    &lt;li&gt;&lt;b&gt;F&lt;/b&gt;</w:t>
+      </w:r>
+      <w:proofErr w:type="spellStart"/>
+      <w:r>
+        <w:t>ortalezas</w:t>
+      </w:r>
+      <w:proofErr w:type="spellEnd"/>
+      <w:r>
+        <w:t>&lt;li&gt;</w:t>
+      </w:r>
+    </w:p>
+    <w:p>
+      <w:pPr>
+        <w:pStyle w:val="Prrafodelista"/>
+      </w:pPr>
+      <w:r>
+        <w:tab/>
+        <w:t xml:space="preserve">       …</w:t>
+      </w:r>
+    </w:p>
+    <w:p>
+      <w:pPr>
+        <w:pStyle w:val="Prrafodelista"/>
+      </w:pPr>
+      <w:r>
+        <w:tab/>
+        <w:t>&lt;/</w:t>
+      </w:r>
+      <w:proofErr w:type="spellStart"/>
+      <w:r>
+        <w:t>ul</w:t>
+      </w:r>
+      <w:proofErr w:type="spellEnd"/>
+      <w:r>
+        <w:t>&gt;</w:t>
+      </w:r>
+    </w:p>
+    <w:p>
+      <w:pPr>
+        <w:pStyle w:val="Prrafodelista"/>
+      </w:pPr>
+    </w:p>
+    <w:p>
+      <w:pPr>
+        <w:pStyle w:val="Prrafodelista"/>
+      </w:pPr>
+      <w:r>
+        <w:t xml:space="preserve">También la </w:t>
+      </w:r>
+      <w:proofErr w:type="gramStart"/>
+      <w:r>
+        <w:t>primer letra</w:t>
+      </w:r>
+      <w:proofErr w:type="gramEnd"/>
+      <w:r>
+        <w:t xml:space="preserve"> aplicándole la etiqueta &lt;b&gt; la hacemos estilo negrita.</w:t>
+      </w:r>
+      <w:r>
+        <w:t xml:space="preserve"> </w:t>
+      </w:r>
+    </w:p>
+    <w:p>
+      <w:pPr>
+        <w:pStyle w:val="Prrafodelista"/>
+      </w:pPr>
+    </w:p>
+    <w:p>
+      <w:pPr>
+        <w:pStyle w:val="Prrafodelista"/>
+      </w:pPr>
+    </w:p>
+    <w:p/>
+    <w:p>
+      <w:pPr>
+        <w:pStyle w:val="Prrafodelista"/>
+      </w:pPr>
+    </w:p>
+    <w:p>
+      <w:pPr>
+        <w:pStyle w:val="Prrafodelista"/>
+        <w:numPr>
+          <w:ilvl w:val="0"/>
+          <w:numId w:val="2"/>
+        </w:numPr>
+      </w:pPr>
+      <w:r>
+        <w:t>Podes usar &lt;</w:t>
+      </w:r>
+      <w:proofErr w:type="spellStart"/>
+      <w:r>
+        <w:t>strong</w:t>
+      </w:r>
+      <w:proofErr w:type="spellEnd"/>
+      <w:r>
+        <w:t xml:space="preserve">&gt; cuando </w:t>
+      </w:r>
+      <w:proofErr w:type="spellStart"/>
+      <w:r>
+        <w:t>queres</w:t>
+      </w:r>
+      <w:proofErr w:type="spellEnd"/>
+      <w:r>
+        <w:t xml:space="preserve"> poner </w:t>
+      </w:r>
+      <w:proofErr w:type="gramStart"/>
+      <w:r>
+        <w:t>estilo negrita</w:t>
+      </w:r>
+      <w:proofErr w:type="gramEnd"/>
+      <w:r>
+        <w:t xml:space="preserve"> y darle valor semántico a un texto o palabra clave. También </w:t>
+      </w:r>
+      <w:proofErr w:type="spellStart"/>
+      <w:r>
+        <w:t>podés</w:t>
+      </w:r>
+      <w:proofErr w:type="spellEnd"/>
+      <w:r>
+        <w:t xml:space="preserve"> usar &lt;</w:t>
+      </w:r>
+      <w:proofErr w:type="spellStart"/>
+      <w:r>
+        <w:t>em</w:t>
+      </w:r>
+      <w:proofErr w:type="spellEnd"/>
+      <w:r>
+        <w:t xml:space="preserve">&gt; para ponerle </w:t>
+      </w:r>
+      <w:proofErr w:type="gramStart"/>
+      <w:r>
+        <w:t>estilo itálica</w:t>
+      </w:r>
+      <w:proofErr w:type="gramEnd"/>
+      <w:r>
+        <w:t xml:space="preserve"> con valor semántico, </w:t>
+      </w:r>
+      <w:proofErr w:type="spellStart"/>
+      <w:r>
+        <w:t>osea</w:t>
+      </w:r>
+      <w:proofErr w:type="spellEnd"/>
+      <w:r>
+        <w:t xml:space="preserve"> los usas cuando </w:t>
+      </w:r>
+      <w:proofErr w:type="spellStart"/>
+      <w:r>
+        <w:t>queres</w:t>
+      </w:r>
+      <w:proofErr w:type="spellEnd"/>
+      <w:r>
+        <w:t xml:space="preserve"> que el navegador lo tome como referencia importante en las búsquedas y para mejorar la accesibilidad.</w:t>
+      </w:r>
+    </w:p>
+    <w:p>
+      <w:pPr>
+        <w:pStyle w:val="Prrafodelista"/>
+      </w:pPr>
+    </w:p>
+    <w:p>
+      <w:pPr>
+        <w:pStyle w:val="Prrafodelista"/>
+      </w:pPr>
+    </w:p>
+    <w:p>
+      <w:pPr>
+        <w:pStyle w:val="Prrafodelista"/>
+        <w:numPr>
+          <w:ilvl w:val="0"/>
+          <w:numId w:val="2"/>
+        </w:numPr>
+      </w:pPr>
+      <w:r>
+        <w:t>Los subtítulos “¿Qué significa?” y “¿Cuál es su objetivo?” irían con &lt;h2&gt; luego los demás subtítulos con &lt;h3&gt; y &lt;h4&gt;</w:t>
+      </w:r>
+    </w:p>
+    <w:p>
+      <w:pPr>
+        <w:pStyle w:val="Prrafodelista"/>
+        <w:ind w:left="1440"/>
+      </w:pPr>
+    </w:p>
+    <w:p>
+      <w:pPr>
+        <w:pStyle w:val="Prrafodelista"/>
+        <w:numPr>
+          <w:ilvl w:val="1"/>
+          <w:numId w:val="2"/>
+        </w:numPr>
+      </w:pPr>
+      <w:r>
+        <w:t>Ejemplo:</w:t>
+      </w:r>
+    </w:p>
+    <w:p>
+      <w:pPr>
+        <w:pStyle w:val="Prrafodelista"/>
+        <w:ind w:left="2160"/>
+      </w:pPr>
+      <w:r>
+        <w:t xml:space="preserve">    </w:t>
+      </w:r>
+      <w:r>
+        <w:t>&lt;h3&gt;Características internas&lt;/h3&gt;</w:t>
+      </w:r>
+    </w:p>
+    <w:p>
+      <w:pPr>
+        <w:pStyle w:val="Prrafodelista"/>
+        <w:ind w:left="2160"/>
+      </w:pPr>
+    </w:p>
+    <w:p>
+      <w:pPr>
+        <w:pStyle w:val="Prrafodelista"/>
+        <w:ind w:left="2160"/>
+      </w:pPr>
+      <w:r>
+        <w:t xml:space="preserve">    &lt;h4&gt;Fortalezas&lt;/h4&gt;</w:t>
+      </w:r>
+    </w:p>
+    <w:p/>
+    <w:p/>
+    <w:p>
+      <w:r>
+        <w:t xml:space="preserve">Si bien visualmente se ve igual como lo hiciste con etiquetas &lt;p&gt;, para el navegador eso </w:t>
+      </w:r>
+      <w:proofErr w:type="spellStart"/>
+      <w:r>
+        <w:t>seria</w:t>
+      </w:r>
+      <w:proofErr w:type="spellEnd"/>
+      <w:r>
+        <w:t xml:space="preserve"> solo texto, no lo </w:t>
+      </w:r>
+      <w:proofErr w:type="spellStart"/>
+      <w:r>
+        <w:t>veria</w:t>
+      </w:r>
+      <w:proofErr w:type="spellEnd"/>
+      <w:r>
+        <w:t xml:space="preserve"> como una lista, por eso semánticamente es </w:t>
+      </w:r>
+      <w:proofErr w:type="spellStart"/>
+      <w:r>
+        <w:t>mas</w:t>
+      </w:r>
+      <w:proofErr w:type="spellEnd"/>
+      <w:r>
+        <w:t xml:space="preserve"> correcto que uses &lt;</w:t>
+      </w:r>
+      <w:proofErr w:type="spellStart"/>
+      <w:r>
+        <w:t>ul</w:t>
+      </w:r>
+      <w:proofErr w:type="spellEnd"/>
+      <w:r>
+        <w:t xml:space="preserve">&gt; y con títulos y </w:t>
+      </w:r>
+      <w:proofErr w:type="spellStart"/>
+      <w:r>
+        <w:t>subtitulos</w:t>
+      </w:r>
+      <w:proofErr w:type="spellEnd"/>
+      <w:r>
+        <w:t xml:space="preserve"> igual </w:t>
+      </w:r>
+      <w:proofErr w:type="spellStart"/>
+      <w:r>
+        <w:t>iria</w:t>
+      </w:r>
+      <w:proofErr w:type="spellEnd"/>
+      <w:r>
+        <w:t xml:space="preserve"> etiquetas de encabezado (&lt;h1</w:t>
+      </w:r>
+      <w:proofErr w:type="gramStart"/>
+      <w:r>
+        <w:t>&gt;,&lt;</w:t>
+      </w:r>
+      <w:proofErr w:type="gramEnd"/>
+      <w:r>
+        <w:t xml:space="preserve">h2&gt;, </w:t>
+      </w:r>
+      <w:proofErr w:type="spellStart"/>
+      <w:r>
+        <w:t>etc</w:t>
+      </w:r>
+      <w:proofErr w:type="spellEnd"/>
+      <w:r>
+        <w:t xml:space="preserve"> ..)</w:t>
+      </w:r>
+    </w:p>
+    <w:p/>
+    <w:p/>
+    <w:p>
+      <w:r>
+        <w:t>Nota: 7</w:t>
+      </w:r>
+    </w:p>
+    <w:p/>
+    <w:p/>
+    <w:p>
+      <w:pPr>
+        <w:pBdr>
+          <w:bottom w:val="single" w:sz="6" w:space="1" w:color="auto"/>
+        </w:pBdr>
+      </w:pPr>
+    </w:p>
+    <w:p>
+      <w:pPr>
+        <w:rPr>
+          <w:rFonts w:ascii="Segoe UI Emoji" w:hAnsi="Segoe UI Emoji" w:cs="Segoe UI Emoji"/>
+          <w:b/>
+          <w:bCs/>
+        </w:rPr>
+      </w:pPr>
+      <w:r>
+        <w:rPr>
+          <w:rFonts w:ascii="Segoe UI Emoji" w:hAnsi="Segoe UI Emoji" w:cs="Segoe UI Emoji"/>
+          <w:b/>
+          <w:bCs/>
+        </w:rPr>
+        <w:t xml:space="preserve"> </w:t>
+      </w:r>
+      <w:proofErr w:type="spellStart"/>
+      <w:r>
+        <w:rPr>
+          <w:rFonts w:ascii="Segoe UI Emoji" w:hAnsi="Segoe UI Emoji" w:cs="Segoe UI Emoji"/>
+          <w:b/>
+          <w:bCs/>
+        </w:rPr>
+        <w:t>Bonader</w:t>
+      </w:r>
+      <w:proofErr w:type="spellEnd"/>
+      <w:r>
+        <w:rPr>
+          <w:rFonts w:ascii="Segoe UI Emoji" w:hAnsi="Segoe UI Emoji" w:cs="Segoe UI Emoji"/>
+          <w:b/>
+          <w:bCs/>
+        </w:rPr>
+        <w:t xml:space="preserve"> Araceli</w:t>
+      </w:r>
+    </w:p>
+    <w:p>
+      <w:pPr>
+        <w:rPr>
+          <w:rFonts w:ascii="Segoe UI Emoji" w:hAnsi="Segoe UI Emoji" w:cs="Segoe UI Emoji"/>
+        </w:rPr>
+      </w:pPr>
+      <w:proofErr w:type="gramStart"/>
+      <w:r>
+        <w:rPr>
+          <w:rFonts w:ascii="Segoe UI Emoji" w:hAnsi="Segoe UI Emoji" w:cs="Segoe UI Emoji"/>
+        </w:rPr>
+        <w:t>🎉</w:t>
+      </w:r>
+      <w:r>
+        <w:t>¡</w:t>
+      </w:r>
+      <w:proofErr w:type="gramEnd"/>
+      <w:r>
+        <w:t xml:space="preserve">Felicitaciones por la entrega del Desafío 01! </w:t>
+      </w:r>
+      <w:r>
+        <w:rPr>
+          <w:rFonts w:ascii="Segoe UI Emoji" w:hAnsi="Segoe UI Emoji" w:cs="Segoe UI Emoji"/>
+        </w:rPr>
+        <w:t>🎉</w:t>
+      </w:r>
+    </w:p>
+    <w:p/>
+    <w:p>
+      <w:r>
+        <w:lastRenderedPageBreak/>
+        <w:t>Hola Araceli</w:t>
+      </w:r>
+      <w:r>
+        <w:t xml:space="preserve">, primero quería felicitarte por el trabajo que realizaste. Destaco </w:t>
+      </w:r>
+      <w:r>
+        <w:t xml:space="preserve">la correcta implementación de la </w:t>
+      </w:r>
+      <w:r>
+        <w:t xml:space="preserve">estructura dl documento </w:t>
+      </w:r>
+      <w:proofErr w:type="spellStart"/>
+      <w:r>
+        <w:t>html</w:t>
+      </w:r>
+      <w:proofErr w:type="spellEnd"/>
+      <w:r>
+        <w:t xml:space="preserve">. </w:t>
+      </w:r>
+      <w:r>
+        <w:t>Aplicaste correctamente el orden de las etiquetas de encabezado(</w:t>
+      </w:r>
+      <w:proofErr w:type="spellStart"/>
+      <w:r>
+        <w:t>headers</w:t>
+      </w:r>
+      <w:proofErr w:type="spellEnd"/>
+      <w:r>
+        <w:t>) y usaste bien listas desordenadas.</w:t>
+      </w:r>
+    </w:p>
+    <w:p/>
+    <w:p>
+      <w:r>
+        <w:t>El manejo de textos correcto con su correspondiente etiqueta &lt;p&gt;</w:t>
+      </w:r>
+    </w:p>
+    <w:p/>
+    <w:p/>
+    <w:p>
+      <w:r>
+        <w:t>Observaciones a tu trabajo son:</w:t>
+      </w:r>
+    </w:p>
+    <w:p/>
+    <w:p/>
+    <w:p>
+      <w:pPr>
+        <w:pStyle w:val="Prrafodelista"/>
+        <w:numPr>
+          <w:ilvl w:val="0"/>
+          <w:numId w:val="2"/>
+        </w:numPr>
+      </w:pPr>
+      <w:proofErr w:type="spellStart"/>
+      <w:r>
+        <w:t>Recordá</w:t>
+      </w:r>
+      <w:proofErr w:type="spellEnd"/>
+      <w:r>
+        <w:t xml:space="preserve"> cambiar el lenguaje a español &lt;</w:t>
+      </w:r>
+      <w:proofErr w:type="spellStart"/>
+      <w:r>
+        <w:t>html</w:t>
+      </w:r>
+      <w:proofErr w:type="spellEnd"/>
+      <w:r>
+        <w:t xml:space="preserve"> </w:t>
+      </w:r>
+      <w:proofErr w:type="spellStart"/>
+      <w:r>
+        <w:t>lang</w:t>
+      </w:r>
+      <w:proofErr w:type="spellEnd"/>
+      <w:r>
+        <w:t xml:space="preserve">="es"&gt; porque esto </w:t>
+      </w:r>
+      <w:proofErr w:type="gramStart"/>
+      <w:r>
+        <w:t>le</w:t>
+      </w:r>
+      <w:proofErr w:type="gramEnd"/>
+      <w:r>
+        <w:t xml:space="preserve"> dice a los motores de búsqueda en que idioma esta tu sitio web.</w:t>
+      </w:r>
+    </w:p>
+    <w:p>
+      <w:pPr>
+        <w:pStyle w:val="Prrafodelista"/>
+      </w:pPr>
+    </w:p>
+    <w:p>
+      <w:pPr>
+        <w:pStyle w:val="Prrafodelista"/>
+      </w:pPr>
+    </w:p>
+    <w:p>
+      <w:pPr>
+        <w:pStyle w:val="Prrafodelista"/>
+      </w:pPr>
+    </w:p>
+    <w:p>
+      <w:pPr>
+        <w:pStyle w:val="Prrafodelista"/>
+        <w:numPr>
+          <w:ilvl w:val="0"/>
+          <w:numId w:val="2"/>
+        </w:numPr>
+      </w:pPr>
+      <w:r>
+        <w:t xml:space="preserve">Los </w:t>
+      </w:r>
+      <w:proofErr w:type="spellStart"/>
+      <w:r>
+        <w:t>subtitulos</w:t>
+      </w:r>
+      <w:proofErr w:type="spellEnd"/>
+      <w:r>
+        <w:t xml:space="preserve"> “fortalezas”, “Debilidades”, “Oportunidades” y “Amenazas” van con la etiqueta de encabezado &lt;h4&gt;, si bien con &lt;</w:t>
+      </w:r>
+      <w:proofErr w:type="spellStart"/>
+      <w:r>
+        <w:t>strong</w:t>
+      </w:r>
+      <w:proofErr w:type="spellEnd"/>
+      <w:r>
+        <w:t>&gt; se ven igual visualmente con &lt;h4&gt; le estas diciendo al navegador que es un subtítulo y mejora la comprensión del contenido de tu página.</w:t>
+      </w:r>
+    </w:p>
+    <w:p>
+      <w:pPr>
+        <w:pStyle w:val="Prrafodelista"/>
+      </w:pPr>
+    </w:p>
+    <w:p>
+      <w:pPr>
+        <w:pStyle w:val="Prrafodelista"/>
+      </w:pPr>
+    </w:p>
+    <w:p>
+      <w:pPr>
+        <w:pStyle w:val="Prrafodelista"/>
+      </w:pPr>
+    </w:p>
+    <w:p>
+      <w:pPr>
+        <w:pStyle w:val="Prrafodelista"/>
+      </w:pPr>
+    </w:p>
+    <w:p>
+      <w:pPr>
+        <w:pStyle w:val="Prrafodelista"/>
+        <w:numPr>
+          <w:ilvl w:val="0"/>
+          <w:numId w:val="1"/>
+        </w:numPr>
+      </w:pPr>
+      <w:r>
+        <w:t>Cuidado con el uso excesivo de etiquetas &lt;</w:t>
+      </w:r>
+      <w:proofErr w:type="spellStart"/>
+      <w:r>
+        <w:t>strong</w:t>
+      </w:r>
+      <w:proofErr w:type="spellEnd"/>
+      <w:r>
+        <w:t>&gt; ya que si todo en nuestro documento es importante al final nada lo es.</w:t>
+      </w:r>
+    </w:p>
+    <w:p>
+      <w:pPr>
+        <w:pStyle w:val="Prrafodelista"/>
+      </w:pPr>
+    </w:p>
+    <w:p>
+      <w:pPr>
+        <w:pStyle w:val="Prrafodelista"/>
+      </w:pPr>
+      <w:r>
+        <w:t xml:space="preserve">Por ejemplo, en la parte del significado del término FODA que la </w:t>
+      </w:r>
+      <w:proofErr w:type="gramStart"/>
+      <w:r>
+        <w:t>primer letra</w:t>
+      </w:r>
+      <w:proofErr w:type="gramEnd"/>
+      <w:r>
+        <w:t xml:space="preserve"> del </w:t>
+      </w:r>
+      <w:proofErr w:type="spellStart"/>
+      <w:r>
+        <w:t>item</w:t>
+      </w:r>
+      <w:proofErr w:type="spellEnd"/>
+      <w:r>
+        <w:t xml:space="preserve"> que va en negrita podes utilizar en lugar de &lt;</w:t>
+      </w:r>
+      <w:proofErr w:type="spellStart"/>
+      <w:r>
+        <w:t>strong</w:t>
+      </w:r>
+      <w:proofErr w:type="spellEnd"/>
+      <w:r>
+        <w:t>&gt; la etiqueta &lt;b&gt; que pone en negrita pero sin valor semántico (</w:t>
+      </w:r>
+      <w:r>
+        <w:rPr>
+          <w:b/>
+          <w:bCs/>
+        </w:rPr>
+        <w:t>F</w:t>
+      </w:r>
+      <w:r>
+        <w:t xml:space="preserve">ortalezas, </w:t>
+      </w:r>
+      <w:r>
+        <w:rPr>
+          <w:b/>
+          <w:bCs/>
+        </w:rPr>
+        <w:t>O</w:t>
+      </w:r>
+      <w:r>
+        <w:t>bjetivos, etc..).</w:t>
+      </w:r>
+    </w:p>
+    <w:p>
+      <w:pPr>
+        <w:pStyle w:val="Prrafodelista"/>
+      </w:pPr>
+    </w:p>
+    <w:p>
+      <w:pPr>
+        <w:pStyle w:val="Prrafodelista"/>
+      </w:pPr>
+      <w:r>
+        <w:t>Cuando usamos &lt;</w:t>
+      </w:r>
+      <w:proofErr w:type="spellStart"/>
+      <w:r>
+        <w:t>strong</w:t>
+      </w:r>
+      <w:proofErr w:type="spellEnd"/>
+      <w:r>
+        <w:t>&gt; además de que visualmente se ve en negrita, le estamos diciendo al navegador que es un término importante sobre el contenido de tu página que tiene que tener en cuenta para mostrar los resultados de búsquedas.</w:t>
+      </w:r>
+    </w:p>
+    <w:p/>
+    <w:p/>
+    <w:p>
+      <w:pPr>
+        <w:pStyle w:val="Prrafodelista"/>
+      </w:pPr>
+    </w:p>
+    <w:p>
+      <w:pPr>
+        <w:pStyle w:val="Prrafodelista"/>
+      </w:pPr>
+    </w:p>
+    <w:p/>
+    <w:p/>
+    <w:p>
+      <w:r>
+        <w:t>Nota: 9</w:t>
       </w:r>
       <w:bookmarkStart w:id="0" w:name="_GoBack"/>
       <w:bookmarkEnd w:id="0"/>
     </w:p>
+    <w:p/>
     <w:sectPr>
       <w:pgSz w:w="11906" w:h="16838"/>
       <w:pgMar w:top="426" w:right="1701" w:bottom="709" w:left="1701" w:header="708" w:footer="708" w:gutter="0"/>
@@ -7719,7 +8498,7 @@
         <w:rFonts w:ascii="Symbol" w:hAnsi="Symbol" w:hint="default"/>
       </w:rPr>
     </w:lvl>
-    <w:lvl w:ilvl="1" w:tplc="2C0A0003" w:tentative="1">
+    <w:lvl w:ilvl="1" w:tplc="2C0A0003">
       <w:start w:val="1"/>
       <w:numFmt w:val="bullet"/>
       <w:lvlText w:val="o"/>
@@ -7731,7 +8510,7 @@
         <w:rFonts w:ascii="Courier New" w:hAnsi="Courier New" w:cs="Courier New" w:hint="default"/>
       </w:rPr>
     </w:lvl>
-    <w:lvl w:ilvl="2" w:tplc="2C0A0005" w:tentative="1">
+    <w:lvl w:ilvl="2" w:tplc="2C0A0005">
       <w:start w:val="1"/>
       <w:numFmt w:val="bullet"/>
       <w:lvlText w:val=""/>

</xml_diff>